<commit_message>
Added PDF because word version isn't consistent in formatting
</commit_message>
<xml_diff>
--- a/GillTran_7330_Final_Project.docx
+++ b/GillTran_7330_Final_Project.docx
@@ -1,6 +1,6 @@
 
 <file path=word/document.xml><?xml version="1.0" encoding="utf-8"?>
-<w:document xmlns:wpc="http://schemas.microsoft.com/office/word/2010/wordprocessingCanvas" xmlns:mc="http://schemas.openxmlformats.org/markup-compatibility/2006" xmlns:o="urn:schemas-microsoft-com:office:office" xmlns:r="http://schemas.openxmlformats.org/officeDocument/2006/relationships" xmlns:m="http://schemas.openxmlformats.org/officeDocument/2006/math" xmlns:v="urn:schemas-microsoft-com:vml" xmlns:wp14="http://schemas.microsoft.com/office/word/2010/wordprocessingDrawing" xmlns:wp="http://schemas.openxmlformats.org/drawingml/2006/wordprocessingDrawing" xmlns:w10="urn:schemas-microsoft-com:office:word" xmlns:w="http://schemas.openxmlformats.org/wordprocessingml/2006/main" xmlns:w14="http://schemas.microsoft.com/office/word/2010/wordml" xmlns:w15="http://schemas.microsoft.com/office/word/2012/wordml" xmlns:wpg="http://schemas.microsoft.com/office/word/2010/wordprocessingGroup" xmlns:wpi="http://schemas.microsoft.com/office/word/2010/wordprocessingInk" xmlns:wne="http://schemas.microsoft.com/office/word/2006/wordml" xmlns:wps="http://schemas.microsoft.com/office/word/2010/wordprocessingShape" mc:Ignorable="w14 w15 wp14">
+<w:document xmlns:wpc="http://schemas.microsoft.com/office/word/2010/wordprocessingCanvas" xmlns:mc="http://schemas.openxmlformats.org/markup-compatibility/2006" xmlns:o="urn:schemas-microsoft-com:office:office" xmlns:r="http://schemas.openxmlformats.org/officeDocument/2006/relationships" xmlns:m="http://schemas.openxmlformats.org/officeDocument/2006/math" xmlns:v="urn:schemas-microsoft-com:vml" xmlns:wp14="http://schemas.microsoft.com/office/word/2010/wordprocessingDrawing" xmlns:wp="http://schemas.openxmlformats.org/drawingml/2006/wordprocessingDrawing" xmlns:w10="urn:schemas-microsoft-com:office:word" xmlns:w="http://schemas.openxmlformats.org/wordprocessingml/2006/main" xmlns:w14="http://schemas.microsoft.com/office/word/2010/wordml" xmlns:wpg="http://schemas.microsoft.com/office/word/2010/wordprocessingGroup" xmlns:wpi="http://schemas.microsoft.com/office/word/2010/wordprocessingInk" xmlns:wne="http://schemas.microsoft.com/office/word/2006/wordml" xmlns:wps="http://schemas.microsoft.com/office/word/2010/wordprocessingShape" mc:Ignorable="w14 wp14">
   <w:body>
     <w:p>
       <w:pPr>
@@ -39,6 +39,7 @@
         </w:rPr>
         <w:t>Python and MySQL</w:t>
       </w:r>
+      <w:proofErr w:type="gramStart"/>
       <w:r>
         <w:rPr>
           <w:kern w:val="28"/>
@@ -47,6 +48,7 @@
         </w:rPr>
         <w:t>:</w:t>
       </w:r>
+      <w:proofErr w:type="gramEnd"/>
       <w:r>
         <w:rPr>
           <w:kern w:val="28"/>
@@ -80,8 +82,13 @@
       <w:r>
         <w:t>—</w:t>
       </w:r>
-      <w:r>
-        <w:t xml:space="preserve">In this paper, we present </w:t>
+      <w:proofErr w:type="gramStart"/>
+      <w:r>
+        <w:t>In</w:t>
+      </w:r>
+      <w:proofErr w:type="gramEnd"/>
+      <w:r>
+        <w:t xml:space="preserve"> this paper, we present </w:t>
       </w:r>
       <w:r>
         <w:t xml:space="preserve">a case study in </w:t>
@@ -207,7 +214,11 @@
         <w:t>.</w:t>
       </w:r>
       <w:r>
-        <w:t xml:space="preserve"> A user interface to populate the reference</w:t>
+        <w:t xml:space="preserve"> </w:t>
+      </w:r>
+      <w:proofErr w:type="gramStart"/>
+      <w:r>
+        <w:t>A user interface to populate the reference</w:t>
       </w:r>
       <w:r>
         <w:t xml:space="preserve"> tables</w:t>
@@ -218,6 +229,7 @@
       <w:r>
         <w:t xml:space="preserve"> repeatable comparisons provide</w:t>
       </w:r>
+      <w:proofErr w:type="gramEnd"/>
       <w:r>
         <w:t xml:space="preserve"> a non-technical </w:t>
       </w:r>
@@ -294,6 +306,7 @@
         <w:pStyle w:val="IndexTerms"/>
       </w:pPr>
       <w:bookmarkStart w:id="0" w:name="PointTmp"/>
+      <w:proofErr w:type="gramStart"/>
       <w:r>
         <w:rPr>
           <w:i/>
@@ -310,6 +323,7 @@
       <w:r>
         <w:t>.</w:t>
       </w:r>
+      <w:proofErr w:type="gramEnd"/>
     </w:p>
     <w:bookmarkEnd w:id="0"/>
     <w:p>
@@ -459,6 +473,7 @@
       <w:pPr>
         <w:pStyle w:val="Text"/>
       </w:pPr>
+      <w:proofErr w:type="gramStart"/>
       <w:r>
         <w:t>The more sources</w:t>
       </w:r>
@@ -481,7 +496,11 @@
         <w:t xml:space="preserve"> the more difficult to standardize the data </w:t>
       </w:r>
       <w:r>
-        <w:t xml:space="preserve">values. </w:t>
+        <w:t>values.</w:t>
+      </w:r>
+      <w:proofErr w:type="gramEnd"/>
+      <w:r>
+        <w:t xml:space="preserve"> </w:t>
       </w:r>
       <w:r>
         <w:t xml:space="preserve">With manual inspection of each variation </w:t>
@@ -881,7 +900,7 @@
                     <pic:cNvPicPr/>
                   </pic:nvPicPr>
                   <pic:blipFill>
-                    <a:blip r:embed="rId8" cstate="print">
+                    <a:blip r:embed="rId9" cstate="print">
                       <a:extLst>
                         <a:ext uri="{28A0092B-C50C-407E-A947-70E740481C1C}">
                           <a14:useLocalDpi xmlns:a14="http://schemas.microsoft.com/office/drawing/2010/main" val="0"/>
@@ -926,7 +945,15 @@
         <w:t>s</w:t>
       </w:r>
       <w:r>
-        <w:t xml:space="preserve"> and contractors in more than forty (40) offices globally. These transactions with the raw vendor and subvendor name from the various sources are consolidated within an accounts payable (AP) sub-ledger with its own database schema. In order to meet reporting requirements, the </w:t>
+        <w:t xml:space="preserve"> and contractors in more than forty (40) offices globally. These transactions with the raw vendor and </w:t>
+      </w:r>
+      <w:proofErr w:type="spellStart"/>
+      <w:r>
+        <w:t>subvendor</w:t>
+      </w:r>
+      <w:proofErr w:type="spellEnd"/>
+      <w:r>
+        <w:t xml:space="preserve"> name from the various sources are consolidated within an accounts payable (AP) sub-ledger with its own database schema. In order to meet reporting requirements, the </w:t>
       </w:r>
       <w:r>
         <w:t xml:space="preserve">travel and reimbursable expense </w:t>
@@ -998,17 +1025,25 @@
         <w:t xml:space="preserve">’s manual inspection of the combination of the raw Vendor Name and Sub Vendor values </w:t>
       </w:r>
       <w:r>
+        <w:lastRenderedPageBreak/>
         <w:t xml:space="preserve">within each journal entry’s tuple </w:t>
       </w:r>
       <w:r>
         <w:t xml:space="preserve">to determine the correct spelling and standardized value that is used within management dashboards. </w:t>
       </w:r>
-      <w:r>
-        <w:t xml:space="preserve">Fig. 1. </w:t>
-      </w:r>
+      <w:proofErr w:type="gramStart"/>
+      <w:r>
+        <w:t>Fig. 1.</w:t>
+      </w:r>
+      <w:proofErr w:type="gramEnd"/>
+      <w:r>
+        <w:t xml:space="preserve"> </w:t>
+      </w:r>
+      <w:proofErr w:type="gramStart"/>
       <w:r>
         <w:t>illustrates</w:t>
       </w:r>
+      <w:proofErr w:type="gramEnd"/>
       <w:r>
         <w:t xml:space="preserve"> Company X’s data cleaning process for these travel and reimbursable expense entries.</w:t>
       </w:r>
@@ -1067,7 +1102,15 @@
         <w:t xml:space="preserve"> shows an example of</w:t>
       </w:r>
       <w:r>
-        <w:t xml:space="preserve"> thirty (30) variations of the SubVendor value for ‘AMERICAN AIRLINES’ from nine (9) Vendor Name sources.</w:t>
+        <w:t xml:space="preserve"> thirty (30) variations of the </w:t>
+      </w:r>
+      <w:proofErr w:type="spellStart"/>
+      <w:r>
+        <w:t>SubVendor</w:t>
+      </w:r>
+      <w:proofErr w:type="spellEnd"/>
+      <w:r>
+        <w:t xml:space="preserve"> value for ‘AMERICAN AIRLINES’ from nine (9) Vendor Name sources.</w:t>
       </w:r>
     </w:p>
     <w:p>
@@ -1143,13 +1186,23 @@
                                 <w:szCs w:val="20"/>
                               </w:rPr>
                             </w:pPr>
+                            <w:proofErr w:type="gramStart"/>
                             <w:r>
                               <w:rPr>
                                 <w:i w:val="0"/>
                                 <w:color w:val="auto"/>
                               </w:rPr>
-                              <w:t xml:space="preserve">Fig. 1. </w:t>
+                              <w:t>Fig. 1.</w:t>
                             </w:r>
+                            <w:proofErr w:type="gramEnd"/>
+                            <w:r>
+                              <w:rPr>
+                                <w:i w:val="0"/>
+                                <w:color w:val="auto"/>
+                              </w:rPr>
+                              <w:t xml:space="preserve"> </w:t>
+                            </w:r>
+                            <w:proofErr w:type="gramStart"/>
                             <w:r>
                               <w:rPr>
                                 <w:i w:val="0"/>
@@ -1178,6 +1231,7 @@
                               </w:rPr>
                               <w:t>.</w:t>
                             </w:r>
+                            <w:proofErr w:type="gramEnd"/>
                           </w:p>
                         </w:txbxContent>
                       </wps:txbx>
@@ -1196,7 +1250,7 @@
               </wp:anchor>
             </w:drawing>
           </mc:Choice>
-          <mc:Fallback>
+          <mc:Fallback xmlns:w15="http://schemas.microsoft.com/office/word/2012/wordml">
             <w:pict>
               <v:shapetype w14:anchorId="51845F87" id="_x0000_t202" coordsize="21600,21600" o:spt="202" path="m,l,21600r21600,l21600,xe">
                 <v:stroke joinstyle="miter"/>
@@ -1360,7 +1414,7 @@
                     <pic:cNvPicPr/>
                   </pic:nvPicPr>
                   <pic:blipFill>
-                    <a:blip r:embed="rId9"/>
+                    <a:blip r:embed="rId10"/>
                     <a:stretch>
                       <a:fillRect/>
                     </a:stretch>
@@ -1402,12 +1456,12 @@
               <wp:anchor distT="0" distB="0" distL="114300" distR="114300" simplePos="0" relativeHeight="251661312" behindDoc="0" locked="0" layoutInCell="1" allowOverlap="1" wp14:anchorId="3D0A0741" wp14:editId="44C52BE5">
                 <wp:simplePos x="0" y="0"/>
                 <wp:positionH relativeFrom="column">
-                  <wp:posOffset>3383280</wp:posOffset>
+                  <wp:posOffset>3380740</wp:posOffset>
                 </wp:positionH>
                 <wp:positionV relativeFrom="paragraph">
-                  <wp:posOffset>297180</wp:posOffset>
+                  <wp:posOffset>202565</wp:posOffset>
                 </wp:positionV>
-                <wp:extent cx="3200400" cy="152400"/>
+                <wp:extent cx="3200400" cy="230505"/>
                 <wp:effectExtent l="0" t="0" r="0" b="0"/>
                 <wp:wrapSquare wrapText="bothSides"/>
                 <wp:docPr id="4" name="Text Box 5"/>
@@ -1423,7 +1477,7 @@
                       <wps:spPr bwMode="auto">
                         <a:xfrm>
                           <a:off x="0" y="0"/>
-                          <a:ext cx="3200400" cy="152400"/>
+                          <a:ext cx="3200400" cy="230505"/>
                         </a:xfrm>
                         <a:prstGeom prst="rect">
                           <a:avLst/>
@@ -1458,12 +1512,21 @@
                                 <w:color w:val="auto"/>
                               </w:rPr>
                             </w:pPr>
+                            <w:proofErr w:type="gramStart"/>
                             <w:r>
                               <w:rPr>
                                 <w:i w:val="0"/>
                                 <w:color w:val="auto"/>
                               </w:rPr>
-                              <w:t>Fig. 2. Initial Solution Design</w:t>
+                              <w:t>Fig. 2.</w:t>
+                            </w:r>
+                            <w:proofErr w:type="gramEnd"/>
+                            <w:r>
+                              <w:rPr>
+                                <w:i w:val="0"/>
+                                <w:color w:val="auto"/>
+                              </w:rPr>
+                              <w:t xml:space="preserve"> Initial Solution Design</w:t>
                             </w:r>
                           </w:p>
                         </w:txbxContent>
@@ -1485,7 +1548,11 @@
           </mc:Choice>
           <mc:Fallback>
             <w:pict>
-              <v:shape w14:anchorId="3D0A0741" id="Text Box 5" o:spid="_x0000_s1027" type="#_x0000_t202" style="position:absolute;left:0;text-align:left;margin-left:266.4pt;margin-top:23.4pt;width:252pt;height:12pt;z-index:251661312;visibility:visible;mso-wrap-style:square;mso-width-percent:0;mso-height-percent:0;mso-wrap-distance-left:9pt;mso-wrap-distance-top:0;mso-wrap-distance-right:9pt;mso-wrap-distance-bottom:0;mso-position-horizontal:absolute;mso-position-horizontal-relative:text;mso-position-vertical:absolute;mso-position-vertical-relative:text;mso-width-percent:0;mso-height-percent:0;mso-width-relative:page;mso-height-relative:page;v-text-anchor:top" o:gfxdata="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" stroked="f">
+              <v:shapetype id="_x0000_t202" coordsize="21600,21600" o:spt="202" path="m,l,21600r21600,l21600,xe">
+                <v:stroke joinstyle="miter"/>
+                <v:path gradientshapeok="t" o:connecttype="rect"/>
+              </v:shapetype>
+              <v:shape id="Text Box 5" o:spid="_x0000_s1027" type="#_x0000_t202" style="position:absolute;left:0;text-align:left;margin-left:266.2pt;margin-top:15.95pt;width:252pt;height:18.15pt;z-index:251661312;visibility:visible;mso-wrap-style:square;mso-width-percent:0;mso-height-percent:0;mso-wrap-distance-left:9pt;mso-wrap-distance-top:0;mso-wrap-distance-right:9pt;mso-wrap-distance-bottom:0;mso-position-horizontal:absolute;mso-position-horizontal-relative:text;mso-position-vertical:absolute;mso-position-vertical-relative:text;mso-width-percent:0;mso-height-percent:0;mso-width-relative:page;mso-height-relative:page;v-text-anchor:top" o:gfxdata="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" stroked="f">
                 <v:textbox inset="0,0,0,0">
                   <w:txbxContent>
                     <w:p>
@@ -1497,12 +1564,21 @@
                           <w:color w:val="auto"/>
                         </w:rPr>
                       </w:pPr>
+                      <w:proofErr w:type="gramStart"/>
                       <w:r>
                         <w:rPr>
                           <w:i w:val="0"/>
                           <w:color w:val="auto"/>
                         </w:rPr>
-                        <w:t>Fig. 2. Initial Solution Design</w:t>
+                        <w:t>Fig. 2.</w:t>
+                      </w:r>
+                      <w:proofErr w:type="gramEnd"/>
+                      <w:r>
+                        <w:rPr>
+                          <w:i w:val="0"/>
+                          <w:color w:val="auto"/>
+                        </w:rPr>
+                        <w:t xml:space="preserve"> Initial Solution Design</w:t>
                       </w:r>
                     </w:p>
                   </w:txbxContent>
@@ -1600,7 +1676,7 @@
                     <pic:cNvPicPr/>
                   </pic:nvPicPr>
                   <pic:blipFill>
-                    <a:blip r:embed="rId10">
+                    <a:blip r:embed="rId11">
                       <a:extLst>
                         <a:ext uri="{28A0092B-C50C-407E-A947-70E740481C1C}">
                           <a14:useLocalDpi xmlns:a14="http://schemas.microsoft.com/office/drawing/2010/main" val="0"/>
@@ -1652,13 +1728,37 @@
         <w:pStyle w:val="Text"/>
       </w:pPr>
       <w:r>
-        <w:t xml:space="preserve">For the setup of the solution to be easily replicable, a package management and deployment system called ‘Anaconda’ was used to manage the installed libraries and packages of Python including ‘pandas’, ‘mysql.connection’, and ‘difflib’. As the solution requires creating a repeatable method to clean and standardize the vendor data, the design decision to use MySQL is because it is a cost-effective open source relational database from which Company X can adapt the solution within its SQL Server relational schema. </w:t>
+        <w:t>For the setup of the solution to be easily replicable, a package management and deployment system called ‘Anaconda’ was used to manage the installed libraries and packages of Python including ‘pandas’, ‘</w:t>
+      </w:r>
+      <w:proofErr w:type="spellStart"/>
+      <w:r>
+        <w:t>mysql.connection</w:t>
+      </w:r>
+      <w:proofErr w:type="spellEnd"/>
+      <w:r>
+        <w:t>’, and ‘</w:t>
+      </w:r>
+      <w:proofErr w:type="spellStart"/>
+      <w:r>
+        <w:t>difflib</w:t>
+      </w:r>
+      <w:proofErr w:type="spellEnd"/>
+      <w:r>
+        <w:t xml:space="preserve">’. As the solution requires creating a repeatable method to clean and standardize the vendor data, the design decision to use MySQL is because it is a cost-effective open source relational database from which Company X can adapt the solution within its SQL Server relational schema. </w:t>
       </w:r>
       <w:r>
         <w:t>M</w:t>
       </w:r>
       <w:r>
-        <w:t>ore importantly it has a readily available user interface with similar capabilities to Company X’s SQL Server. MySQL’s quick start capability from software download to complete installation regardless of underlying platform and the inclusion of a comprehensive set of migration tools sufficiently enables a test environment that simulates Company X’s data model. The programming language Python was chosen not only for its simple programming syntax, but also for its widespread use which will ensure that any additions/modifications that would need to be made in the future would be simple. Also, Python’s code readability which is due to it being a high-level programming language makes coding a lot easier and more efficient in manipulating Company X’s data in this initial solution. Finally, Python was also chosen because of its viability as a programming language to resolve real-world database problems like our project. Python’s library ‘pandas’ was selected due to seeing the practical application and the academic literature involving its ability to solve the business problem of cleaning data. The use of ‘mysql.connection’ to connect MySQL and Python was chosen solely because it is officially supported by MySQL which will help ensure that it does not become an obsolete library.</w:t>
+        <w:t>ore importantly it has a readily available user interface with similar capabilities to Company X’s SQL Server. MySQL’s quick start capability from software download to complete installation regardless of underlying platform and the inclusion of a comprehensive set of migration tools sufficiently enables a test environment that simulates Company X’s data model. The programming language Python was chosen not only for its simple programming syntax, but also for its widespread use which will ensure that any additions/modifications that would need to be made in the future would be simple. Also, Python’s code readability which is due to it being a high-level programming language makes coding a lot easier and more efficient in manipulating Company X’s data in this initial solution. Finally, Python was also chosen because of its viability as a programming language to resolve real-world database problems like our project. Python’s library ‘pandas’ was selected due to seeing the practical application and the academic literature involving its ability to solve the business problem of cleaning data. The use of ‘</w:t>
+      </w:r>
+      <w:proofErr w:type="spellStart"/>
+      <w:r>
+        <w:t>mysql.connection</w:t>
+      </w:r>
+      <w:proofErr w:type="spellEnd"/>
+      <w:r>
+        <w:t>’ to connect MySQL and Python was chosen solely because it is officially supported by MySQL which will help ensure that it does not become an obsolete library.</w:t>
       </w:r>
     </w:p>
     <w:p>
@@ -1673,11 +1773,16 @@
       <w:pPr>
         <w:pStyle w:val="Text"/>
       </w:pPr>
+      <w:proofErr w:type="gramStart"/>
       <w:r>
         <w:t xml:space="preserve">After the initial importing of Company X’s data into MySQL, </w:t>
       </w:r>
       <w:r>
-        <w:t>Fig. 2. Initial Solution Design</w:t>
+        <w:t>Fig. 2.</w:t>
+      </w:r>
+      <w:proofErr w:type="gramEnd"/>
+      <w:r>
+        <w:t xml:space="preserve"> Initial Solution Design</w:t>
       </w:r>
       <w:r>
         <w:t xml:space="preserve"> depicts the</w:t>
@@ -1803,7 +1908,15 @@
         <w:t>A significant detail learned</w:t>
       </w:r>
       <w:r>
-        <w:t xml:space="preserve"> in the process of using the ‘mysql.connection’ library to connect Python and MySQL</w:t>
+        <w:t xml:space="preserve"> in the process of using the ‘</w:t>
+      </w:r>
+      <w:proofErr w:type="spellStart"/>
+      <w:r>
+        <w:t>mysql.connection</w:t>
+      </w:r>
+      <w:proofErr w:type="spellEnd"/>
+      <w:r>
+        <w:t>’ library to connect Python and MySQL</w:t>
       </w:r>
       <w:r>
         <w:t xml:space="preserve"> to encase the connection within a TRY object to facilitate the </w:t>
@@ -1942,7 +2055,15 @@
         <w:t xml:space="preserve"> a database</w:t>
       </w:r>
       <w:r>
-        <w:t xml:space="preserve"> into a dataframe </w:t>
+        <w:t xml:space="preserve"> into a </w:t>
+      </w:r>
+      <w:proofErr w:type="spellStart"/>
+      <w:r>
+        <w:t>dataframe</w:t>
+      </w:r>
+      <w:proofErr w:type="spellEnd"/>
+      <w:r>
+        <w:t xml:space="preserve"> </w:t>
       </w:r>
       <w:r>
         <w:t>with</w:t>
@@ -2010,7 +2131,7 @@
                     <pic:cNvPicPr/>
                   </pic:nvPicPr>
                   <pic:blipFill>
-                    <a:blip r:embed="rId11">
+                    <a:blip r:embed="rId12">
                       <a:extLst>
                         <a:ext uri="{28A0092B-C50C-407E-A947-70E740481C1C}">
                           <a14:useLocalDpi xmlns:a14="http://schemas.microsoft.com/office/drawing/2010/main" val="0"/>
@@ -2043,7 +2164,15 @@
         </w:drawing>
       </w:r>
       <w:r>
-        <w:t>During the development of the program, we determined that a design modification was necessary to better facilitate the automation and verification of the standardized vendor name values. We decided to add another reference table which we dubbed the ‘mistake’ table and only import the Sub Vendor values with the logic to use the Vendor Name if the original Sub Vendor value is null. We added a function from the ‘difflib’ library to determine how similar one value is to another. This value is called a ‘ratio’ which is a value between ‘0’ and ‘1’, inclusive. If a ratio equals ‘1’ the two values are a perfect match. This value is the key for checking un-standardized values against the ones in the ‘lookup’ and ‘mistake’ tables.</w:t>
+        <w:t>During the development of the program, we determined that a design modification was necessary to better facilitate the automation and verification of the standardized vendor name values. We decided to add another reference table which we dubbed the ‘mistake’ table and only import the Sub Vendor values with the logic to use the Vendor Name if the original Sub Vendor value is null. We added a function from the ‘</w:t>
+      </w:r>
+      <w:proofErr w:type="spellStart"/>
+      <w:r>
+        <w:t>difflib</w:t>
+      </w:r>
+      <w:proofErr w:type="spellEnd"/>
+      <w:r>
+        <w:t>’ library to determine how similar one value is to another. This value is called a ‘ratio’ which is a value between ‘0’ and ‘1’, inclusive. If a ratio equals ‘1’ the two values are a perfect match. This value is the key for checking un-standardized values against the ones in the ‘lookup’ and ‘mistake’ tables.</w:t>
       </w:r>
     </w:p>
     <w:p>
@@ -2052,10 +2181,11 @@
         <w:jc w:val="both"/>
       </w:pPr>
       <w:r>
-        <w:t xml:space="preserve">With two (2) reference tables, the programming logic first compares the inputted value with the ‘lookup’ for the correct values then referenced the second table to identify and track the ‘mistakes’. The ‘lookup’ table contains the valid Sub </w:t>
-      </w:r>
-      <w:r>
-        <w:t>Vendor values with the standardized vendor name. The ‘mistake’ table contains the correct valid standardized vendor name (as a foreign key) paired with the incorrect vendor name.</w:t>
+        <w:t xml:space="preserve">With two (2) reference tables, the programming logic first compares the inputted value with the ‘lookup’ for the correct values then referenced the second table to identify and track </w:t>
+      </w:r>
+      <w:r>
+        <w:lastRenderedPageBreak/>
+        <w:t>the ‘mistakes’. The ‘lookup’ table contains the valid Sub Vendor values with the standardized vendor name. The ‘mistake’ table contains the correct valid standardized vendor name (as a foreign key) paired with the incorrect vendor name.</w:t>
       </w:r>
       <w:r>
         <w:rPr>
@@ -2073,7 +2203,15 @@
         <w:jc w:val="both"/>
       </w:pPr>
       <w:r>
-        <w:t>Within the Python script, two functions are defined to find the percentage similarity (ratio) with the correct ‘lookup’ vendor name and incorrect ‘mistake’ vendor names. Each function creates an empty dataframe of ratios for the correct and incorrect values, iterates through all the rows in each table, then returns the ratio for each sorted in ascending order. Another Python function then merges all the ratios from both of the previous functions, compares the original values, removes duplicates, and retains the highest ratio for each value in the ‘lookup’ table.</w:t>
+        <w:t xml:space="preserve">Within the Python script, two functions are defined to find the percentage similarity (ratio) with the correct ‘lookup’ vendor name and incorrect ‘mistake’ vendor names. Each function creates an empty </w:t>
+      </w:r>
+      <w:proofErr w:type="spellStart"/>
+      <w:r>
+        <w:t>dataframe</w:t>
+      </w:r>
+      <w:proofErr w:type="spellEnd"/>
+      <w:r>
+        <w:t xml:space="preserve"> of ratios for the correct and incorrect values, iterates through all the rows in each table, then returns the ratio for each sorted in ascending order. Another Python function then merges all the ratios from both of the previous functions, compares the original values, removes duplicates, and retains the highest ratio for each value in the ‘lookup’ table.</w:t>
       </w:r>
     </w:p>
     <w:p>
@@ -2161,6 +2299,7 @@
                                 <w:color w:val="auto"/>
                               </w:rPr>
                             </w:pPr>
+                            <w:proofErr w:type="gramStart"/>
                             <w:r>
                               <w:rPr>
                                 <w:i w:val="0"/>
@@ -2180,7 +2319,15 @@
                                 <w:i w:val="0"/>
                                 <w:color w:val="auto"/>
                               </w:rPr>
-                              <w:t xml:space="preserve">. </w:t>
+                              <w:t>.</w:t>
+                            </w:r>
+                            <w:proofErr w:type="gramEnd"/>
+                            <w:r>
+                              <w:rPr>
+                                <w:i w:val="0"/>
+                                <w:color w:val="auto"/>
+                              </w:rPr>
+                              <w:t xml:space="preserve"> </w:t>
                             </w:r>
                             <w:r>
                               <w:rPr>
@@ -2209,7 +2356,7 @@
           </mc:Choice>
           <mc:Fallback>
             <w:pict>
-              <v:shape w14:anchorId="52BB303C" id="Text Box 6" o:spid="_x0000_s1028" type="#_x0000_t202" style="position:absolute;left:0;text-align:left;margin-left:6.45pt;margin-top:173.9pt;width:251.45pt;height:15.65pt;z-index:251691008;visibility:visible;mso-wrap-style:square;mso-width-percent:0;mso-height-percent:0;mso-wrap-distance-left:9pt;mso-wrap-distance-top:0;mso-wrap-distance-right:9pt;mso-wrap-distance-bottom:0;mso-position-horizontal:absolute;mso-position-horizontal-relative:text;mso-position-vertical:absolute;mso-position-vertical-relative:text;mso-width-percent:0;mso-height-percent:0;mso-width-relative:page;mso-height-relative:page;v-text-anchor:top" o:gfxdata="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" stroked="f">
+              <v:shape id="Text Box 6" o:spid="_x0000_s1028" type="#_x0000_t202" style="position:absolute;left:0;text-align:left;margin-left:6.45pt;margin-top:173.9pt;width:251.45pt;height:15.65pt;z-index:251691008;visibility:visible;mso-wrap-style:square;mso-width-percent:0;mso-height-percent:0;mso-wrap-distance-left:9pt;mso-wrap-distance-top:0;mso-wrap-distance-right:9pt;mso-wrap-distance-bottom:0;mso-position-horizontal:absolute;mso-position-horizontal-relative:text;mso-position-vertical:absolute;mso-position-vertical-relative:text;mso-width-percent:0;mso-height-percent:0;mso-width-relative:page;mso-height-relative:page;v-text-anchor:top" o:gfxdata="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" stroked="f">
                 <v:textbox inset="0,0,0,0">
                   <w:txbxContent>
                     <w:p>
@@ -2221,6 +2368,7 @@
                           <w:color w:val="auto"/>
                         </w:rPr>
                       </w:pPr>
+                      <w:proofErr w:type="gramStart"/>
                       <w:r>
                         <w:rPr>
                           <w:i w:val="0"/>
@@ -2240,7 +2388,15 @@
                           <w:i w:val="0"/>
                           <w:color w:val="auto"/>
                         </w:rPr>
-                        <w:t xml:space="preserve">. </w:t>
+                        <w:t>.</w:t>
+                      </w:r>
+                      <w:proofErr w:type="gramEnd"/>
+                      <w:r>
+                        <w:rPr>
+                          <w:i w:val="0"/>
+                          <w:color w:val="auto"/>
+                        </w:rPr>
+                        <w:t xml:space="preserve"> </w:t>
                       </w:r>
                       <w:r>
                         <w:rPr>
@@ -2276,7 +2432,7 @@
                     <pic:cNvPicPr/>
                   </pic:nvPicPr>
                   <pic:blipFill>
-                    <a:blip r:embed="rId12"/>
+                    <a:blip r:embed="rId13"/>
                     <a:srcRect l="28053" t="50119" r="49711" b="22195"/>
                     <a:stretch>
                       <a:fillRect/>
@@ -2329,7 +2485,7 @@
                   <wp:posOffset>-3281045</wp:posOffset>
                 </wp:positionH>
                 <wp:positionV relativeFrom="paragraph">
-                  <wp:posOffset>1964055</wp:posOffset>
+                  <wp:posOffset>2394585</wp:posOffset>
                 </wp:positionV>
                 <wp:extent cx="3193415" cy="118745"/>
                 <wp:effectExtent l="0" t="0" r="6985" b="0"/>
@@ -2382,12 +2538,21 @@
                                 <w:color w:val="auto"/>
                               </w:rPr>
                             </w:pPr>
+                            <w:proofErr w:type="gramStart"/>
                             <w:r>
                               <w:rPr>
                                 <w:i w:val="0"/>
                                 <w:color w:val="auto"/>
                               </w:rPr>
-                              <w:t>Fig. 3. Final Solution Design</w:t>
+                              <w:t>Fig. 3.</w:t>
+                            </w:r>
+                            <w:proofErr w:type="gramEnd"/>
+                            <w:r>
+                              <w:rPr>
+                                <w:i w:val="0"/>
+                                <w:color w:val="auto"/>
+                              </w:rPr>
+                              <w:t xml:space="preserve"> Final Solution Design</w:t>
                             </w:r>
                           </w:p>
                         </w:txbxContent>
@@ -2409,7 +2574,7 @@
           </mc:Choice>
           <mc:Fallback>
             <w:pict>
-              <v:shape w14:anchorId="06E7C420" id="_x0000_s1029" type="#_x0000_t202" style="position:absolute;left:0;text-align:left;margin-left:-258.35pt;margin-top:154.65pt;width:251.45pt;height:9.35pt;z-index:251641856;visibility:visible;mso-wrap-style:square;mso-width-percent:0;mso-height-percent:0;mso-wrap-distance-left:9pt;mso-wrap-distance-top:0;mso-wrap-distance-right:9pt;mso-wrap-distance-bottom:0;mso-position-horizontal:absolute;mso-position-horizontal-relative:text;mso-position-vertical:absolute;mso-position-vertical-relative:text;mso-width-percent:0;mso-height-percent:0;mso-width-relative:page;mso-height-relative:page;v-text-anchor:top" o:gfxdata="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" stroked="f">
+              <v:shape id="_x0000_s1029" type="#_x0000_t202" style="position:absolute;left:0;text-align:left;margin-left:-258.35pt;margin-top:188.55pt;width:251.45pt;height:9.35pt;z-index:251641856;visibility:visible;mso-wrap-style:square;mso-width-percent:0;mso-height-percent:0;mso-wrap-distance-left:9pt;mso-wrap-distance-top:0;mso-wrap-distance-right:9pt;mso-wrap-distance-bottom:0;mso-position-horizontal:absolute;mso-position-horizontal-relative:text;mso-position-vertical:absolute;mso-position-vertical-relative:text;mso-width-percent:0;mso-height-percent:0;mso-width-relative:page;mso-height-relative:page;v-text-anchor:top" o:gfxdata="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" stroked="f">
                 <v:textbox inset="0,0,0,0">
                   <w:txbxContent>
                     <w:p>
@@ -2421,12 +2586,21 @@
                           <w:color w:val="auto"/>
                         </w:rPr>
                       </w:pPr>
+                      <w:proofErr w:type="gramStart"/>
                       <w:r>
                         <w:rPr>
                           <w:i w:val="0"/>
                           <w:color w:val="auto"/>
                         </w:rPr>
-                        <w:t>Fig. 3. Final Solution Design</w:t>
+                        <w:t>Fig. 3.</w:t>
+                      </w:r>
+                      <w:proofErr w:type="gramEnd"/>
+                      <w:r>
+                        <w:rPr>
+                          <w:i w:val="0"/>
+                          <w:color w:val="auto"/>
+                        </w:rPr>
+                        <w:t xml:space="preserve"> Final Solution Design</w:t>
                       </w:r>
                     </w:p>
                   </w:txbxContent>
@@ -2446,9 +2620,11 @@
       <w:r>
         <w:t xml:space="preserve">Fig. 4. </w:t>
       </w:r>
+      <w:proofErr w:type="gramStart"/>
       <w:r>
         <w:t>enables</w:t>
       </w:r>
+      <w:proofErr w:type="gramEnd"/>
       <w:r>
         <w:t xml:space="preserve"> the user responsible for cleaning the vendor data to review the corresponding ratio with the matching values N at a time (N is any number). As mentioned earlier, the larger the value of the ratio (between 0-1) the more exact the match. In the event that there is a perfect match (ratio = 1) the script automatically inserts into and updates the ‘lookup’ and ‘mistake’ tables and continues on to the next value. It does this without any prompting or interaction with the user. With the rat</w:t>
       </w:r>
@@ -2471,11 +2647,11 @@
         <w:t xml:space="preserve"> (which are sorted in descending order by ratio)</w:t>
       </w:r>
       <w:r>
-        <w:t xml:space="preserve"> or create a custom value if the function did not return a satisfactory match. The user is then prompted whether to keep or retype the custom value. When the user creates the custom value it is compared to all the ones in the ‘lookup’ and ‘mistake’ tables via the creation of another ratio to allow the user to either use one from those tables, or to actually use </w:t>
+        <w:t xml:space="preserve"> or create a custom value if the function did not return a satisfactory match. The user is then prompted whether to keep or retype the custom value. When the user creates the custom value it is compared to all the ones in the ‘lookup’ and ‘mistake’ tables via the creation of another ratio to allow the </w:t>
       </w:r>
       <w:r>
         <w:lastRenderedPageBreak/>
-        <w:t>the custom value. If the custom value is used</w:t>
+        <w:t>user to either use one from those tables, or to actually use the custom value. If the custom value is used</w:t>
       </w:r>
       <w:r>
         <w:t>,</w:t>
@@ -2813,6 +2989,7 @@
         </w:rPr>
       </w:pPr>
       <w:r>
+        <w:lastRenderedPageBreak/>
         <w:t>C</w:t>
       </w:r>
       <w:r>
@@ -2857,7 +3034,23 @@
         <w:t xml:space="preserve">is indeed useful to use Python </w:t>
       </w:r>
       <w:r>
-        <w:t xml:space="preserve">with the ‘pandas’, ‘mysql.connection’ and ‘difflib’ libraries </w:t>
+        <w:t>with the ‘pandas’, ‘</w:t>
+      </w:r>
+      <w:proofErr w:type="spellStart"/>
+      <w:r>
+        <w:t>mysql.connection</w:t>
+      </w:r>
+      <w:proofErr w:type="spellEnd"/>
+      <w:r>
+        <w:t>’ and ‘</w:t>
+      </w:r>
+      <w:proofErr w:type="spellStart"/>
+      <w:r>
+        <w:t>difflib</w:t>
+      </w:r>
+      <w:proofErr w:type="spellEnd"/>
+      <w:r>
+        <w:t xml:space="preserve">’ libraries </w:t>
       </w:r>
       <w:r>
         <w:t>in conjunction with MySQL to automate the data cleaning proce</w:t>
@@ -2877,11 +3070,29 @@
       <w:r>
         <w:t xml:space="preserve">chnical </w:t>
       </w:r>
-      <w:r>
-        <w:t xml:space="preserve">gotchas and </w:t>
-      </w:r>
-      <w:r>
-        <w:t>how-to’s with probable future applications</w:t>
+      <w:proofErr w:type="spellStart"/>
+      <w:r>
+        <w:t>gotchas</w:t>
+      </w:r>
+      <w:proofErr w:type="spellEnd"/>
+      <w:r>
+        <w:t xml:space="preserve"> and </w:t>
+      </w:r>
+      <w:r>
+        <w:t>how-</w:t>
+      </w:r>
+      <w:proofErr w:type="spellStart"/>
+      <w:r>
+        <w:t>to’s</w:t>
+      </w:r>
+      <w:proofErr w:type="spellEnd"/>
+      <w:r>
+        <w:t xml:space="preserve"> with probable future applicat</w:t>
+      </w:r>
+      <w:bookmarkStart w:id="1" w:name="_GoBack"/>
+      <w:bookmarkEnd w:id="1"/>
+      <w:r>
+        <w:t>ions</w:t>
       </w:r>
       <w:r>
         <w:t xml:space="preserve"> worthy of consideration</w:t>
@@ -2905,7 +3116,15 @@
         <w:t>is optimal</w:t>
       </w:r>
       <w:r>
-        <w:t xml:space="preserve"> versus a dataframe. Use ‘try-catch’ to </w:t>
+        <w:t xml:space="preserve"> versus a </w:t>
+      </w:r>
+      <w:proofErr w:type="spellStart"/>
+      <w:r>
+        <w:t>dataframe</w:t>
+      </w:r>
+      <w:proofErr w:type="spellEnd"/>
+      <w:r>
+        <w:t xml:space="preserve">. Use ‘try-catch’ to </w:t>
       </w:r>
       <w:r>
         <w:t xml:space="preserve">prevent crashes </w:t>
@@ -2949,8 +3168,13 @@
       <w:r>
         <w:t xml:space="preserve">switched out </w:t>
       </w:r>
-      <w:r>
-        <w:t>provides flexibility</w:t>
+      <w:proofErr w:type="gramStart"/>
+      <w:r>
+        <w:t>provides</w:t>
+      </w:r>
+      <w:proofErr w:type="gramEnd"/>
+      <w:r>
+        <w:t xml:space="preserve"> flexibility</w:t>
       </w:r>
       <w:r>
         <w:t xml:space="preserve"> in reading and writing to different </w:t>
@@ -3141,8 +3365,6 @@
       <w:r>
         <w:t>,</w:t>
       </w:r>
-      <w:bookmarkStart w:id="1" w:name="_GoBack"/>
-      <w:bookmarkEnd w:id="1"/>
       <w:r>
         <w:t xml:space="preserve"> the specialized knowledge</w:t>
       </w:r>
@@ -3221,7 +3443,23 @@
           <w:sz w:val="20"/>
           <w:szCs w:val="20"/>
         </w:rPr>
-        <w:t xml:space="preserve">B. Shetty, “Natural Language Processing(NLP) for Machine Learning,” </w:t>
+        <w:t xml:space="preserve">B. Shetty, “Natural Language </w:t>
+      </w:r>
+      <w:proofErr w:type="gramStart"/>
+      <w:r>
+        <w:rPr>
+          <w:sz w:val="20"/>
+          <w:szCs w:val="20"/>
+        </w:rPr>
+        <w:t>Processing(</w:t>
+      </w:r>
+      <w:proofErr w:type="gramEnd"/>
+      <w:r>
+        <w:rPr>
+          <w:sz w:val="20"/>
+          <w:szCs w:val="20"/>
+        </w:rPr>
+        <w:t xml:space="preserve">NLP) for Machine Learning,” </w:t>
       </w:r>
       <w:r>
         <w:rPr>
@@ -3267,7 +3505,23 @@
           <w:sz w:val="20"/>
           <w:szCs w:val="20"/>
         </w:rPr>
-        <w:t xml:space="preserve">C. Anderson, “How can I connect to MySQL in Python 3 on Windows?,” </w:t>
+        <w:t>C. Anderson, “How can I connect to MySQL in Python 3 on Windows</w:t>
+      </w:r>
+      <w:proofErr w:type="gramStart"/>
+      <w:r>
+        <w:rPr>
+          <w:sz w:val="20"/>
+          <w:szCs w:val="20"/>
+        </w:rPr>
+        <w:t>?,</w:t>
+      </w:r>
+      <w:proofErr w:type="gramEnd"/>
+      <w:r>
+        <w:rPr>
+          <w:sz w:val="20"/>
+          <w:szCs w:val="20"/>
+        </w:rPr>
+        <w:t xml:space="preserve">” </w:t>
       </w:r>
       <w:r>
         <w:rPr>
@@ -3365,8 +3619,27 @@
           <w:sz w:val="20"/>
           <w:szCs w:val="20"/>
         </w:rPr>
-        <w:t xml:space="preserve">“difflib - Helpers for computing deltas,” </w:t>
-      </w:r>
+        <w:t>“</w:t>
+      </w:r>
+      <w:proofErr w:type="spellStart"/>
+      <w:proofErr w:type="gramStart"/>
+      <w:r>
+        <w:rPr>
+          <w:sz w:val="20"/>
+          <w:szCs w:val="20"/>
+        </w:rPr>
+        <w:t>difflib</w:t>
+      </w:r>
+      <w:proofErr w:type="spellEnd"/>
+      <w:proofErr w:type="gramEnd"/>
+      <w:r>
+        <w:rPr>
+          <w:sz w:val="20"/>
+          <w:szCs w:val="20"/>
+        </w:rPr>
+        <w:t xml:space="preserve"> - Helpers for computing deltas,” </w:t>
+      </w:r>
+      <w:proofErr w:type="spellStart"/>
       <w:r>
         <w:rPr>
           <w:i/>
@@ -3374,7 +3647,17 @@
           <w:sz w:val="20"/>
           <w:szCs w:val="20"/>
         </w:rPr>
-        <w:t>difflib - Helpers for computing deltas - Python 3.7.3 documentation</w:t>
+        <w:t>difflib</w:t>
+      </w:r>
+      <w:proofErr w:type="spellEnd"/>
+      <w:r>
+        <w:rPr>
+          <w:i/>
+          <w:iCs/>
+          <w:sz w:val="20"/>
+          <w:szCs w:val="20"/>
+        </w:rPr>
+        <w:t xml:space="preserve"> - Helpers for computing deltas - Python 3.7.3 documentation</w:t>
       </w:r>
       <w:r>
         <w:rPr>
@@ -3410,8 +3693,25 @@
           <w:sz w:val="20"/>
           <w:szCs w:val="20"/>
         </w:rPr>
-        <w:t xml:space="preserve">G. Gulipalli, “5 Steps to Data Cleansing of Customer Data,” </w:t>
-      </w:r>
+        <w:t xml:space="preserve">G. </w:t>
+      </w:r>
+      <w:proofErr w:type="spellStart"/>
+      <w:r>
+        <w:rPr>
+          <w:sz w:val="20"/>
+          <w:szCs w:val="20"/>
+        </w:rPr>
+        <w:t>Gulipalli</w:t>
+      </w:r>
+      <w:proofErr w:type="spellEnd"/>
+      <w:r>
+        <w:rPr>
+          <w:sz w:val="20"/>
+          <w:szCs w:val="20"/>
+        </w:rPr>
+        <w:t xml:space="preserve">, “5 Steps to Data Cleansing of Customer Data,” </w:t>
+      </w:r>
+      <w:proofErr w:type="spellStart"/>
       <w:r>
         <w:rPr>
           <w:i/>
@@ -3419,7 +3719,17 @@
           <w:sz w:val="20"/>
           <w:szCs w:val="20"/>
         </w:rPr>
-        <w:t>Invensis Technologies</w:t>
+        <w:t>Invensis</w:t>
+      </w:r>
+      <w:proofErr w:type="spellEnd"/>
+      <w:r>
+        <w:rPr>
+          <w:i/>
+          <w:iCs/>
+          <w:sz w:val="20"/>
+          <w:szCs w:val="20"/>
+        </w:rPr>
+        <w:t xml:space="preserve"> Technologies</w:t>
       </w:r>
       <w:r>
         <w:rPr>
@@ -3455,7 +3765,23 @@
           <w:sz w:val="20"/>
           <w:szCs w:val="20"/>
         </w:rPr>
-        <w:t xml:space="preserve">“How To Change Column Names and Row Indexes in Pandas?,” </w:t>
+        <w:t>“How To Change Column Names and Row Indexes in Pandas</w:t>
+      </w:r>
+      <w:proofErr w:type="gramStart"/>
+      <w:r>
+        <w:rPr>
+          <w:sz w:val="20"/>
+          <w:szCs w:val="20"/>
+        </w:rPr>
+        <w:t>?,</w:t>
+      </w:r>
+      <w:proofErr w:type="gramEnd"/>
+      <w:r>
+        <w:rPr>
+          <w:sz w:val="20"/>
+          <w:szCs w:val="20"/>
+        </w:rPr>
+        <w:t xml:space="preserve">” </w:t>
       </w:r>
       <w:r>
         <w:rPr>
@@ -3500,7 +3826,55 @@
           <w:sz w:val="20"/>
           <w:szCs w:val="20"/>
         </w:rPr>
-        <w:t xml:space="preserve">M. B. M. Bhasi, “How should I tackle --secure-file-priv in MySQL?,” </w:t>
+        <w:t xml:space="preserve">M. B. M. </w:t>
+      </w:r>
+      <w:proofErr w:type="spellStart"/>
+      <w:r>
+        <w:rPr>
+          <w:sz w:val="20"/>
+          <w:szCs w:val="20"/>
+        </w:rPr>
+        <w:t>Bhasi</w:t>
+      </w:r>
+      <w:proofErr w:type="spellEnd"/>
+      <w:r>
+        <w:rPr>
+          <w:sz w:val="20"/>
+          <w:szCs w:val="20"/>
+        </w:rPr>
+        <w:t>, “How should I tackle --secure-file-</w:t>
+      </w:r>
+      <w:proofErr w:type="spellStart"/>
+      <w:r>
+        <w:rPr>
+          <w:sz w:val="20"/>
+          <w:szCs w:val="20"/>
+        </w:rPr>
+        <w:t>priv</w:t>
+      </w:r>
+      <w:proofErr w:type="spellEnd"/>
+      <w:r>
+        <w:rPr>
+          <w:sz w:val="20"/>
+          <w:szCs w:val="20"/>
+        </w:rPr>
+        <w:t xml:space="preserve"> in MySQL</w:t>
+      </w:r>
+      <w:proofErr w:type="gramStart"/>
+      <w:r>
+        <w:rPr>
+          <w:sz w:val="20"/>
+          <w:szCs w:val="20"/>
+        </w:rPr>
+        <w:t>?,</w:t>
+      </w:r>
+      <w:proofErr w:type="gramEnd"/>
+      <w:r>
+        <w:rPr>
+          <w:sz w:val="20"/>
+          <w:szCs w:val="20"/>
+        </w:rPr>
+        <w:t xml:space="preserve">” </w:t>
       </w:r>
       <w:r>
         <w:rPr>
@@ -3548,7 +3922,39 @@
           <w:sz w:val="20"/>
           <w:szCs w:val="20"/>
         </w:rPr>
-        <w:t>P. Norvig, “How to Write a Spelling Corrector.”, [Online]. Available: https://norvig.com/spell-correct.html</w:t>
+        <w:t xml:space="preserve">P. </w:t>
+      </w:r>
+      <w:proofErr w:type="spellStart"/>
+      <w:r>
+        <w:rPr>
+          <w:sz w:val="20"/>
+          <w:szCs w:val="20"/>
+        </w:rPr>
+        <w:t>Norvig</w:t>
+      </w:r>
+      <w:proofErr w:type="spellEnd"/>
+      <w:r>
+        <w:rPr>
+          <w:sz w:val="20"/>
+          <w:szCs w:val="20"/>
+        </w:rPr>
+        <w:t>, “How to Write a Spelling Corrector.</w:t>
+      </w:r>
+      <w:proofErr w:type="gramStart"/>
+      <w:r>
+        <w:rPr>
+          <w:sz w:val="20"/>
+          <w:szCs w:val="20"/>
+        </w:rPr>
+        <w:t>”,</w:t>
+      </w:r>
+      <w:proofErr w:type="gramEnd"/>
+      <w:r>
+        <w:rPr>
+          <w:sz w:val="20"/>
+          <w:szCs w:val="20"/>
+        </w:rPr>
+        <w:t xml:space="preserve"> [Online]. Available: https://norvig.com/spell-correct.html</w:t>
       </w:r>
       <w:r>
         <w:rPr>
@@ -3587,8 +3993,41 @@
           <w:sz w:val="20"/>
           <w:szCs w:val="20"/>
         </w:rPr>
-        <w:t xml:space="preserve">T. Barrus, “pyspellchecker,” </w:t>
-      </w:r>
+        <w:t xml:space="preserve">T. </w:t>
+      </w:r>
+      <w:proofErr w:type="spellStart"/>
+      <w:r>
+        <w:rPr>
+          <w:sz w:val="20"/>
+          <w:szCs w:val="20"/>
+        </w:rPr>
+        <w:t>Barrus</w:t>
+      </w:r>
+      <w:proofErr w:type="spellEnd"/>
+      <w:r>
+        <w:rPr>
+          <w:sz w:val="20"/>
+          <w:szCs w:val="20"/>
+        </w:rPr>
+        <w:t>, “</w:t>
+      </w:r>
+      <w:proofErr w:type="spellStart"/>
+      <w:r>
+        <w:rPr>
+          <w:sz w:val="20"/>
+          <w:szCs w:val="20"/>
+        </w:rPr>
+        <w:t>pyspellchecker</w:t>
+      </w:r>
+      <w:proofErr w:type="spellEnd"/>
+      <w:r>
+        <w:rPr>
+          <w:sz w:val="20"/>
+          <w:szCs w:val="20"/>
+        </w:rPr>
+        <w:t xml:space="preserve">,” </w:t>
+      </w:r>
+      <w:proofErr w:type="spellStart"/>
       <w:r>
         <w:rPr>
           <w:i/>
@@ -3598,6 +4037,7 @@
         </w:rPr>
         <w:t>PyPI</w:t>
       </w:r>
+      <w:proofErr w:type="spellEnd"/>
       <w:r>
         <w:rPr>
           <w:sz w:val="20"/>
@@ -3635,7 +4075,55 @@
           <w:sz w:val="20"/>
           <w:szCs w:val="20"/>
         </w:rPr>
-        <w:t xml:space="preserve">S. Lynn, “Using iloc, loc, &amp; ix to select rows and columns in Pandas DataFrames,” </w:t>
+        <w:t xml:space="preserve">S. Lynn, “Using </w:t>
+      </w:r>
+      <w:proofErr w:type="spellStart"/>
+      <w:r>
+        <w:rPr>
+          <w:sz w:val="20"/>
+          <w:szCs w:val="20"/>
+        </w:rPr>
+        <w:t>iloc</w:t>
+      </w:r>
+      <w:proofErr w:type="spellEnd"/>
+      <w:r>
+        <w:rPr>
+          <w:sz w:val="20"/>
+          <w:szCs w:val="20"/>
+        </w:rPr>
+        <w:t xml:space="preserve">, </w:t>
+      </w:r>
+      <w:proofErr w:type="spellStart"/>
+      <w:r>
+        <w:rPr>
+          <w:sz w:val="20"/>
+          <w:szCs w:val="20"/>
+        </w:rPr>
+        <w:t>loc</w:t>
+      </w:r>
+      <w:proofErr w:type="spellEnd"/>
+      <w:r>
+        <w:rPr>
+          <w:sz w:val="20"/>
+          <w:szCs w:val="20"/>
+        </w:rPr>
+        <w:t xml:space="preserve">, &amp; ix to select rows and columns in Pandas </w:t>
+      </w:r>
+      <w:proofErr w:type="spellStart"/>
+      <w:r>
+        <w:rPr>
+          <w:sz w:val="20"/>
+          <w:szCs w:val="20"/>
+        </w:rPr>
+        <w:t>DataFrames</w:t>
+      </w:r>
+      <w:proofErr w:type="spellEnd"/>
+      <w:r>
+        <w:rPr>
+          <w:sz w:val="20"/>
+          <w:szCs w:val="20"/>
+        </w:rPr>
+        <w:t xml:space="preserve">,” </w:t>
       </w:r>
       <w:r>
         <w:rPr>
@@ -3717,7 +4205,39 @@
           <w:sz w:val="20"/>
           <w:szCs w:val="20"/>
         </w:rPr>
-        <w:t xml:space="preserve">D. Huynh and S. Mazzocchi, “Welcome!,” </w:t>
+        <w:t xml:space="preserve">D. Huynh and S. </w:t>
+      </w:r>
+      <w:proofErr w:type="spellStart"/>
+      <w:r>
+        <w:rPr>
+          <w:sz w:val="20"/>
+          <w:szCs w:val="20"/>
+        </w:rPr>
+        <w:t>Mazzocchi</w:t>
+      </w:r>
+      <w:proofErr w:type="spellEnd"/>
+      <w:r>
+        <w:rPr>
+          <w:sz w:val="20"/>
+          <w:szCs w:val="20"/>
+        </w:rPr>
+        <w:t>, “Welcome</w:t>
+      </w:r>
+      <w:proofErr w:type="gramStart"/>
+      <w:r>
+        <w:rPr>
+          <w:sz w:val="20"/>
+          <w:szCs w:val="20"/>
+        </w:rPr>
+        <w:t>!,</w:t>
+      </w:r>
+      <w:proofErr w:type="gramEnd"/>
+      <w:r>
+        <w:rPr>
+          <w:sz w:val="20"/>
+          <w:szCs w:val="20"/>
+        </w:rPr>
+        <w:t xml:space="preserve">” </w:t>
       </w:r>
       <w:r>
         <w:rPr>
@@ -3766,8 +4286,8 @@
       </w:pPr>
     </w:p>
     <w:sectPr>
-      <w:headerReference w:type="default" r:id="rId13"/>
-      <w:footerReference w:type="default" r:id="rId14"/>
+      <w:headerReference w:type="default" r:id="rId14"/>
+      <w:footerReference w:type="default" r:id="rId15"/>
       <w:type w:val="continuous"/>
       <w:pgSz w:w="12240" w:h="15840" w:code="1"/>
       <w:pgMar w:top="1008" w:right="936" w:bottom="1008" w:left="936" w:header="432" w:footer="432" w:gutter="0"/>
@@ -3778,7 +4298,7 @@
 </file>
 
 <file path=word/endnotes.xml><?xml version="1.0" encoding="utf-8"?>
-<w:endnotes xmlns:wpc="http://schemas.microsoft.com/office/word/2010/wordprocessingCanvas" xmlns:mc="http://schemas.openxmlformats.org/markup-compatibility/2006" xmlns:o="urn:schemas-microsoft-com:office:office" xmlns:r="http://schemas.openxmlformats.org/officeDocument/2006/relationships" xmlns:m="http://schemas.openxmlformats.org/officeDocument/2006/math" xmlns:v="urn:schemas-microsoft-com:vml" xmlns:wp14="http://schemas.microsoft.com/office/word/2010/wordprocessingDrawing" xmlns:wp="http://schemas.openxmlformats.org/drawingml/2006/wordprocessingDrawing" xmlns:w10="urn:schemas-microsoft-com:office:word" xmlns:w="http://schemas.openxmlformats.org/wordprocessingml/2006/main" xmlns:w14="http://schemas.microsoft.com/office/word/2010/wordml" xmlns:w15="http://schemas.microsoft.com/office/word/2012/wordml" xmlns:wpg="http://schemas.microsoft.com/office/word/2010/wordprocessingGroup" xmlns:wpi="http://schemas.microsoft.com/office/word/2010/wordprocessingInk" xmlns:wne="http://schemas.microsoft.com/office/word/2006/wordml" xmlns:wps="http://schemas.microsoft.com/office/word/2010/wordprocessingShape" mc:Ignorable="w14 w15 wp14">
+<w:endnotes xmlns:wpc="http://schemas.microsoft.com/office/word/2010/wordprocessingCanvas" xmlns:mc="http://schemas.openxmlformats.org/markup-compatibility/2006" xmlns:o="urn:schemas-microsoft-com:office:office" xmlns:r="http://schemas.openxmlformats.org/officeDocument/2006/relationships" xmlns:m="http://schemas.openxmlformats.org/officeDocument/2006/math" xmlns:v="urn:schemas-microsoft-com:vml" xmlns:wp14="http://schemas.microsoft.com/office/word/2010/wordprocessingDrawing" xmlns:wp="http://schemas.openxmlformats.org/drawingml/2006/wordprocessingDrawing" xmlns:w10="urn:schemas-microsoft-com:office:word" xmlns:w="http://schemas.openxmlformats.org/wordprocessingml/2006/main" xmlns:w14="http://schemas.microsoft.com/office/word/2010/wordml" xmlns:wpg="http://schemas.microsoft.com/office/word/2010/wordprocessingGroup" xmlns:wpi="http://schemas.microsoft.com/office/word/2010/wordprocessingInk" xmlns:wne="http://schemas.microsoft.com/office/word/2006/wordml" xmlns:wps="http://schemas.microsoft.com/office/word/2010/wordprocessingShape" mc:Ignorable="w14 wp14">
   <w:endnote w:type="separator" w:id="-1">
     <w:p>
       <w:r>
@@ -3797,7 +4317,7 @@
 </file>
 
 <file path=word/footer1.xml><?xml version="1.0" encoding="utf-8"?>
-<w:ftr xmlns:wpc="http://schemas.microsoft.com/office/word/2010/wordprocessingCanvas" xmlns:mc="http://schemas.openxmlformats.org/markup-compatibility/2006" xmlns:o="urn:schemas-microsoft-com:office:office" xmlns:r="http://schemas.openxmlformats.org/officeDocument/2006/relationships" xmlns:m="http://schemas.openxmlformats.org/officeDocument/2006/math" xmlns:v="urn:schemas-microsoft-com:vml" xmlns:wp14="http://schemas.microsoft.com/office/word/2010/wordprocessingDrawing" xmlns:wp="http://schemas.openxmlformats.org/drawingml/2006/wordprocessingDrawing" xmlns:w10="urn:schemas-microsoft-com:office:word" xmlns:w="http://schemas.openxmlformats.org/wordprocessingml/2006/main" xmlns:w14="http://schemas.microsoft.com/office/word/2010/wordml" xmlns:w15="http://schemas.microsoft.com/office/word/2012/wordml" xmlns:wpg="http://schemas.microsoft.com/office/word/2010/wordprocessingGroup" xmlns:wpi="http://schemas.microsoft.com/office/word/2010/wordprocessingInk" xmlns:wne="http://schemas.microsoft.com/office/word/2006/wordml" xmlns:wps="http://schemas.microsoft.com/office/word/2010/wordprocessingShape" mc:Ignorable="w14 w15 wp14">
+<w:ftr xmlns:wpc="http://schemas.microsoft.com/office/word/2010/wordprocessingCanvas" xmlns:mc="http://schemas.openxmlformats.org/markup-compatibility/2006" xmlns:o="urn:schemas-microsoft-com:office:office" xmlns:r="http://schemas.openxmlformats.org/officeDocument/2006/relationships" xmlns:m="http://schemas.openxmlformats.org/officeDocument/2006/math" xmlns:v="urn:schemas-microsoft-com:vml" xmlns:wp14="http://schemas.microsoft.com/office/word/2010/wordprocessingDrawing" xmlns:wp="http://schemas.openxmlformats.org/drawingml/2006/wordprocessingDrawing" xmlns:w10="urn:schemas-microsoft-com:office:word" xmlns:w="http://schemas.openxmlformats.org/wordprocessingml/2006/main" xmlns:w14="http://schemas.microsoft.com/office/word/2010/wordml" xmlns:wpg="http://schemas.microsoft.com/office/word/2010/wordprocessingGroup" xmlns:wpi="http://schemas.microsoft.com/office/word/2010/wordprocessingInk" xmlns:wne="http://schemas.microsoft.com/office/word/2006/wordml" xmlns:wps="http://schemas.microsoft.com/office/word/2010/wordprocessingShape" mc:Ignorable="w14 wp14">
   <w:p>
     <w:pPr>
       <w:pStyle w:val="Footer"/>
@@ -3813,7 +4333,7 @@
 </file>
 
 <file path=word/footnotes.xml><?xml version="1.0" encoding="utf-8"?>
-<w:footnotes xmlns:wpc="http://schemas.microsoft.com/office/word/2010/wordprocessingCanvas" xmlns:mc="http://schemas.openxmlformats.org/markup-compatibility/2006" xmlns:o="urn:schemas-microsoft-com:office:office" xmlns:r="http://schemas.openxmlformats.org/officeDocument/2006/relationships" xmlns:m="http://schemas.openxmlformats.org/officeDocument/2006/math" xmlns:v="urn:schemas-microsoft-com:vml" xmlns:wp14="http://schemas.microsoft.com/office/word/2010/wordprocessingDrawing" xmlns:wp="http://schemas.openxmlformats.org/drawingml/2006/wordprocessingDrawing" xmlns:w10="urn:schemas-microsoft-com:office:word" xmlns:w="http://schemas.openxmlformats.org/wordprocessingml/2006/main" xmlns:w14="http://schemas.microsoft.com/office/word/2010/wordml" xmlns:w15="http://schemas.microsoft.com/office/word/2012/wordml" xmlns:wpg="http://schemas.microsoft.com/office/word/2010/wordprocessingGroup" xmlns:wpi="http://schemas.microsoft.com/office/word/2010/wordprocessingInk" xmlns:wne="http://schemas.microsoft.com/office/word/2006/wordml" xmlns:wps="http://schemas.microsoft.com/office/word/2010/wordprocessingShape" mc:Ignorable="w14 w15 wp14">
+<w:footnotes xmlns:wpc="http://schemas.microsoft.com/office/word/2010/wordprocessingCanvas" xmlns:mc="http://schemas.openxmlformats.org/markup-compatibility/2006" xmlns:o="urn:schemas-microsoft-com:office:office" xmlns:r="http://schemas.openxmlformats.org/officeDocument/2006/relationships" xmlns:m="http://schemas.openxmlformats.org/officeDocument/2006/math" xmlns:v="urn:schemas-microsoft-com:vml" xmlns:wp14="http://schemas.microsoft.com/office/word/2010/wordprocessingDrawing" xmlns:wp="http://schemas.openxmlformats.org/drawingml/2006/wordprocessingDrawing" xmlns:w10="urn:schemas-microsoft-com:office:word" xmlns:w="http://schemas.openxmlformats.org/wordprocessingml/2006/main" xmlns:w14="http://schemas.microsoft.com/office/word/2010/wordml" xmlns:wpg="http://schemas.microsoft.com/office/word/2010/wordprocessingGroup" xmlns:wpi="http://schemas.microsoft.com/office/word/2010/wordprocessingInk" xmlns:wne="http://schemas.microsoft.com/office/word/2006/wordml" xmlns:wps="http://schemas.microsoft.com/office/word/2010/wordprocessingShape" mc:Ignorable="w14 wp14">
   <w:footnote w:type="separator" w:id="-1">
     <w:p/>
   </w:footnote>
@@ -3858,11 +4378,16 @@
       <w:r>
         <w:t xml:space="preserve">data provided by Company X, whose name </w:t>
       </w:r>
+      <w:proofErr w:type="spellStart"/>
       <w:r>
         <w:t>can</w:t>
       </w:r>
       <w:r>
-        <w:t xml:space="preserve"> not be disclosed in publications</w:t>
+        <w:t xml:space="preserve"> not</w:t>
+      </w:r>
+      <w:proofErr w:type="spellEnd"/>
+      <w:r>
+        <w:t xml:space="preserve"> be disclosed in publications</w:t>
       </w:r>
       <w:r>
         <w:t xml:space="preserve"> due to confidentiality</w:t>
@@ -3879,7 +4404,15 @@
         <w:pStyle w:val="FootnoteText"/>
       </w:pPr>
       <w:r>
-        <w:t xml:space="preserve">Z. Gill and M. Tran are graduate students of the Master of Sciences Data Science Program within Southern Methodist University, Dallas, TX. (e-mail: zgill@smu.edu; mltran@smu.edu). </w:t>
+        <w:t>Z. Gill and M. Tran are graduate students of the Master of Sciences Data Science Program within Southern Methodist University, Dallas, TX. (</w:t>
+      </w:r>
+      <w:proofErr w:type="gramStart"/>
+      <w:r>
+        <w:t>e-mail</w:t>
+      </w:r>
+      <w:proofErr w:type="gramEnd"/>
+      <w:r>
+        <w:t xml:space="preserve">: zgill@smu.edu; mltran@smu.edu). </w:t>
       </w:r>
     </w:p>
   </w:footnote>
@@ -3887,7 +4420,7 @@
 </file>
 
 <file path=word/header1.xml><?xml version="1.0" encoding="utf-8"?>
-<w:hdr xmlns:wpc="http://schemas.microsoft.com/office/word/2010/wordprocessingCanvas" xmlns:mc="http://schemas.openxmlformats.org/markup-compatibility/2006" xmlns:o="urn:schemas-microsoft-com:office:office" xmlns:r="http://schemas.openxmlformats.org/officeDocument/2006/relationships" xmlns:m="http://schemas.openxmlformats.org/officeDocument/2006/math" xmlns:v="urn:schemas-microsoft-com:vml" xmlns:wp14="http://schemas.microsoft.com/office/word/2010/wordprocessingDrawing" xmlns:wp="http://schemas.openxmlformats.org/drawingml/2006/wordprocessingDrawing" xmlns:w10="urn:schemas-microsoft-com:office:word" xmlns:w="http://schemas.openxmlformats.org/wordprocessingml/2006/main" xmlns:w14="http://schemas.microsoft.com/office/word/2010/wordml" xmlns:w15="http://schemas.microsoft.com/office/word/2012/wordml" xmlns:wpg="http://schemas.microsoft.com/office/word/2010/wordprocessingGroup" xmlns:wpi="http://schemas.microsoft.com/office/word/2010/wordprocessingInk" xmlns:wne="http://schemas.microsoft.com/office/word/2006/wordml" xmlns:wps="http://schemas.microsoft.com/office/word/2010/wordprocessingShape" mc:Ignorable="w14 w15 wp14">
+<w:hdr xmlns:wpc="http://schemas.microsoft.com/office/word/2010/wordprocessingCanvas" xmlns:mc="http://schemas.openxmlformats.org/markup-compatibility/2006" xmlns:o="urn:schemas-microsoft-com:office:office" xmlns:r="http://schemas.openxmlformats.org/officeDocument/2006/relationships" xmlns:m="http://schemas.openxmlformats.org/officeDocument/2006/math" xmlns:v="urn:schemas-microsoft-com:vml" xmlns:wp14="http://schemas.microsoft.com/office/word/2010/wordprocessingDrawing" xmlns:wp="http://schemas.openxmlformats.org/drawingml/2006/wordprocessingDrawing" xmlns:w10="urn:schemas-microsoft-com:office:word" xmlns:w="http://schemas.openxmlformats.org/wordprocessingml/2006/main" xmlns:w14="http://schemas.microsoft.com/office/word/2010/wordml" xmlns:wpg="http://schemas.microsoft.com/office/word/2010/wordprocessingGroup" xmlns:wpi="http://schemas.microsoft.com/office/word/2010/wordprocessingInk" xmlns:wne="http://schemas.microsoft.com/office/word/2006/wordml" xmlns:wps="http://schemas.microsoft.com/office/word/2010/wordprocessingShape" mc:Ignorable="w14 wp14">
   <w:p>
     <w:pPr>
       <w:pStyle w:val="Header"/>
@@ -3921,7 +4454,7 @@
       <w:rPr>
         <w:noProof/>
       </w:rPr>
-      <w:t>6</w:t>
+      <w:t>5</w:t>
     </w:r>
     <w:r>
       <w:rPr>
@@ -3934,8 +4467,8 @@
 </file>
 
 <file path=word/numbering.xml><?xml version="1.0" encoding="utf-8"?>
-<w:numbering xmlns:wpc="http://schemas.microsoft.com/office/word/2010/wordprocessingCanvas" xmlns:mc="http://schemas.openxmlformats.org/markup-compatibility/2006" xmlns:o="urn:schemas-microsoft-com:office:office" xmlns:r="http://schemas.openxmlformats.org/officeDocument/2006/relationships" xmlns:m="http://schemas.openxmlformats.org/officeDocument/2006/math" xmlns:v="urn:schemas-microsoft-com:vml" xmlns:wp14="http://schemas.microsoft.com/office/word/2010/wordprocessingDrawing" xmlns:wp="http://schemas.openxmlformats.org/drawingml/2006/wordprocessingDrawing" xmlns:w10="urn:schemas-microsoft-com:office:word" xmlns:w="http://schemas.openxmlformats.org/wordprocessingml/2006/main" xmlns:w14="http://schemas.microsoft.com/office/word/2010/wordml" xmlns:w15="http://schemas.microsoft.com/office/word/2012/wordml" xmlns:wpg="http://schemas.microsoft.com/office/word/2010/wordprocessingGroup" xmlns:wpi="http://schemas.microsoft.com/office/word/2010/wordprocessingInk" xmlns:wne="http://schemas.microsoft.com/office/word/2006/wordml" xmlns:wps="http://schemas.microsoft.com/office/word/2010/wordprocessingShape" mc:Ignorable="w14 w15 wp14">
-  <w:abstractNum w:abstractNumId="0" w15:restartNumberingAfterBreak="0">
+<w:numbering xmlns:wpc="http://schemas.microsoft.com/office/word/2010/wordprocessingCanvas" xmlns:mc="http://schemas.openxmlformats.org/markup-compatibility/2006" xmlns:o="urn:schemas-microsoft-com:office:office" xmlns:r="http://schemas.openxmlformats.org/officeDocument/2006/relationships" xmlns:m="http://schemas.openxmlformats.org/officeDocument/2006/math" xmlns:v="urn:schemas-microsoft-com:vml" xmlns:wp14="http://schemas.microsoft.com/office/word/2010/wordprocessingDrawing" xmlns:wp="http://schemas.openxmlformats.org/drawingml/2006/wordprocessingDrawing" xmlns:w10="urn:schemas-microsoft-com:office:word" xmlns:w="http://schemas.openxmlformats.org/wordprocessingml/2006/main" xmlns:w14="http://schemas.microsoft.com/office/word/2010/wordml" xmlns:wpg="http://schemas.microsoft.com/office/word/2010/wordprocessingGroup" xmlns:wpi="http://schemas.microsoft.com/office/word/2010/wordprocessingInk" xmlns:wne="http://schemas.microsoft.com/office/word/2006/wordml" xmlns:wps="http://schemas.microsoft.com/office/word/2010/wordprocessingShape" mc:Ignorable="w14 wp14">
+  <w:abstractNum w:abstractNumId="0">
     <w:nsid w:val="FFFFFF1D"/>
     <w:multiLevelType w:val="multilevel"/>
     <w:tmpl w:val="EBB2C53E"/>
@@ -4075,7 +4608,7 @@
       </w:rPr>
     </w:lvl>
   </w:abstractNum>
-  <w:abstractNum w:abstractNumId="1" w15:restartNumberingAfterBreak="0">
+  <w:abstractNum w:abstractNumId="1">
     <w:nsid w:val="FFFFFF7C"/>
     <w:multiLevelType w:val="singleLevel"/>
     <w:tmpl w:val="1FE04BD4"/>
@@ -4092,7 +4625,7 @@
       </w:pPr>
     </w:lvl>
   </w:abstractNum>
-  <w:abstractNum w:abstractNumId="2" w15:restartNumberingAfterBreak="0">
+  <w:abstractNum w:abstractNumId="2">
     <w:nsid w:val="FFFFFF7D"/>
     <w:multiLevelType w:val="singleLevel"/>
     <w:tmpl w:val="1E8E8124"/>
@@ -4109,7 +4642,7 @@
       </w:pPr>
     </w:lvl>
   </w:abstractNum>
-  <w:abstractNum w:abstractNumId="3" w15:restartNumberingAfterBreak="0">
+  <w:abstractNum w:abstractNumId="3">
     <w:nsid w:val="FFFFFF7E"/>
     <w:multiLevelType w:val="singleLevel"/>
     <w:tmpl w:val="DB607804"/>
@@ -4126,7 +4659,7 @@
       </w:pPr>
     </w:lvl>
   </w:abstractNum>
-  <w:abstractNum w:abstractNumId="4" w15:restartNumberingAfterBreak="0">
+  <w:abstractNum w:abstractNumId="4">
     <w:nsid w:val="FFFFFF7F"/>
     <w:multiLevelType w:val="singleLevel"/>
     <w:tmpl w:val="63F4F052"/>
@@ -4143,7 +4676,7 @@
       </w:pPr>
     </w:lvl>
   </w:abstractNum>
-  <w:abstractNum w:abstractNumId="5" w15:restartNumberingAfterBreak="0">
+  <w:abstractNum w:abstractNumId="5">
     <w:nsid w:val="FFFFFF80"/>
     <w:multiLevelType w:val="singleLevel"/>
     <w:tmpl w:val="2CBA6604"/>
@@ -4163,7 +4696,7 @@
       </w:rPr>
     </w:lvl>
   </w:abstractNum>
-  <w:abstractNum w:abstractNumId="6" w15:restartNumberingAfterBreak="0">
+  <w:abstractNum w:abstractNumId="6">
     <w:nsid w:val="FFFFFF81"/>
     <w:multiLevelType w:val="singleLevel"/>
     <w:tmpl w:val="66FEB2A0"/>
@@ -4183,7 +4716,7 @@
       </w:rPr>
     </w:lvl>
   </w:abstractNum>
-  <w:abstractNum w:abstractNumId="7" w15:restartNumberingAfterBreak="0">
+  <w:abstractNum w:abstractNumId="7">
     <w:nsid w:val="FFFFFF82"/>
     <w:multiLevelType w:val="singleLevel"/>
     <w:tmpl w:val="36886A36"/>
@@ -4203,7 +4736,7 @@
       </w:rPr>
     </w:lvl>
   </w:abstractNum>
-  <w:abstractNum w:abstractNumId="8" w15:restartNumberingAfterBreak="0">
+  <w:abstractNum w:abstractNumId="8">
     <w:nsid w:val="FFFFFF83"/>
     <w:multiLevelType w:val="singleLevel"/>
     <w:tmpl w:val="0FDCED3C"/>
@@ -4223,7 +4756,7 @@
       </w:rPr>
     </w:lvl>
   </w:abstractNum>
-  <w:abstractNum w:abstractNumId="9" w15:restartNumberingAfterBreak="0">
+  <w:abstractNum w:abstractNumId="9">
     <w:nsid w:val="FFFFFF88"/>
     <w:multiLevelType w:val="singleLevel"/>
     <w:tmpl w:val="BCAA61E8"/>
@@ -4240,7 +4773,7 @@
       </w:pPr>
     </w:lvl>
   </w:abstractNum>
-  <w:abstractNum w:abstractNumId="10" w15:restartNumberingAfterBreak="0">
+  <w:abstractNum w:abstractNumId="10">
     <w:nsid w:val="FFFFFF89"/>
     <w:multiLevelType w:val="singleLevel"/>
     <w:tmpl w:val="69F8DF4C"/>
@@ -4260,7 +4793,7 @@
       </w:rPr>
     </w:lvl>
   </w:abstractNum>
-  <w:abstractNum w:abstractNumId="11" w15:restartNumberingAfterBreak="0">
+  <w:abstractNum w:abstractNumId="11">
     <w:nsid w:val="FFFFFFFB"/>
     <w:multiLevelType w:val="multilevel"/>
     <w:tmpl w:val="37DAEFAE"/>
@@ -4366,7 +4899,7 @@
       </w:pPr>
     </w:lvl>
   </w:abstractNum>
-  <w:abstractNum w:abstractNumId="12" w15:restartNumberingAfterBreak="0">
+  <w:abstractNum w:abstractNumId="12">
     <w:nsid w:val="0AD53BAD"/>
     <w:multiLevelType w:val="hybridMultilevel"/>
     <w:tmpl w:val="3A402578"/>
@@ -4452,7 +4985,7 @@
       </w:pPr>
     </w:lvl>
   </w:abstractNum>
-  <w:abstractNum w:abstractNumId="13" w15:restartNumberingAfterBreak="0">
+  <w:abstractNum w:abstractNumId="13">
     <w:nsid w:val="1B0B1D66"/>
     <w:multiLevelType w:val="singleLevel"/>
     <w:tmpl w:val="0BEC9FB0"/>
@@ -4467,7 +5000,7 @@
       </w:pPr>
     </w:lvl>
   </w:abstractNum>
-  <w:abstractNum w:abstractNumId="14" w15:restartNumberingAfterBreak="0">
+  <w:abstractNum w:abstractNumId="14">
     <w:nsid w:val="23D67624"/>
     <w:multiLevelType w:val="hybridMultilevel"/>
     <w:tmpl w:val="2EC227C8"/>
@@ -4580,7 +5113,7 @@
       </w:rPr>
     </w:lvl>
   </w:abstractNum>
-  <w:abstractNum w:abstractNumId="15" w15:restartNumberingAfterBreak="0">
+  <w:abstractNum w:abstractNumId="15">
     <w:nsid w:val="2517274C"/>
     <w:multiLevelType w:val="singleLevel"/>
     <w:tmpl w:val="04090011"/>
@@ -4597,7 +5130,7 @@
       </w:pPr>
     </w:lvl>
   </w:abstractNum>
-  <w:abstractNum w:abstractNumId="16" w15:restartNumberingAfterBreak="0">
+  <w:abstractNum w:abstractNumId="16">
     <w:nsid w:val="2D234D8B"/>
     <w:multiLevelType w:val="singleLevel"/>
     <w:tmpl w:val="0409000F"/>
@@ -4614,7 +5147,7 @@
       </w:pPr>
     </w:lvl>
   </w:abstractNum>
-  <w:abstractNum w:abstractNumId="17" w15:restartNumberingAfterBreak="0">
+  <w:abstractNum w:abstractNumId="17">
     <w:nsid w:val="2F8B23F8"/>
     <w:multiLevelType w:val="singleLevel"/>
     <w:tmpl w:val="12CEED98"/>
@@ -4629,7 +5162,7 @@
       </w:pPr>
     </w:lvl>
   </w:abstractNum>
-  <w:abstractNum w:abstractNumId="18" w15:restartNumberingAfterBreak="0">
+  <w:abstractNum w:abstractNumId="18">
     <w:nsid w:val="37347E93"/>
     <w:multiLevelType w:val="hybridMultilevel"/>
     <w:tmpl w:val="35CADE76"/>
@@ -4718,7 +5251,7 @@
       </w:pPr>
     </w:lvl>
   </w:abstractNum>
-  <w:abstractNum w:abstractNumId="19" w15:restartNumberingAfterBreak="0">
+  <w:abstractNum w:abstractNumId="19">
     <w:nsid w:val="3A877D64"/>
     <w:multiLevelType w:val="singleLevel"/>
     <w:tmpl w:val="5DA6FC16"/>
@@ -4736,7 +5269,7 @@
       </w:pPr>
     </w:lvl>
   </w:abstractNum>
-  <w:abstractNum w:abstractNumId="20" w15:restartNumberingAfterBreak="0">
+  <w:abstractNum w:abstractNumId="20">
     <w:nsid w:val="3AAC1CFC"/>
     <w:multiLevelType w:val="singleLevel"/>
     <w:tmpl w:val="3A8EC28E"/>
@@ -4753,7 +5286,7 @@
       </w:pPr>
     </w:lvl>
   </w:abstractNum>
-  <w:abstractNum w:abstractNumId="21" w15:restartNumberingAfterBreak="0">
+  <w:abstractNum w:abstractNumId="21">
     <w:nsid w:val="44775830"/>
     <w:multiLevelType w:val="hybridMultilevel"/>
     <w:tmpl w:val="3E4A0EB2"/>
@@ -4842,7 +5375,7 @@
       </w:pPr>
     </w:lvl>
   </w:abstractNum>
-  <w:abstractNum w:abstractNumId="22" w15:restartNumberingAfterBreak="0">
+  <w:abstractNum w:abstractNumId="22">
     <w:nsid w:val="47332F9F"/>
     <w:multiLevelType w:val="singleLevel"/>
     <w:tmpl w:val="488EC81A"/>
@@ -4857,7 +5390,7 @@
       </w:pPr>
     </w:lvl>
   </w:abstractNum>
-  <w:abstractNum w:abstractNumId="23" w15:restartNumberingAfterBreak="0">
+  <w:abstractNum w:abstractNumId="23">
     <w:nsid w:val="48301EFA"/>
     <w:multiLevelType w:val="hybridMultilevel"/>
     <w:tmpl w:val="39DC1FF8"/>
@@ -4943,7 +5476,7 @@
       </w:pPr>
     </w:lvl>
   </w:abstractNum>
-  <w:abstractNum w:abstractNumId="24" w15:restartNumberingAfterBreak="0">
+  <w:abstractNum w:abstractNumId="24">
     <w:nsid w:val="4D0B59CF"/>
     <w:multiLevelType w:val="singleLevel"/>
     <w:tmpl w:val="4A4223A6"/>
@@ -4958,7 +5491,7 @@
       </w:pPr>
     </w:lvl>
   </w:abstractNum>
-  <w:abstractNum w:abstractNumId="25" w15:restartNumberingAfterBreak="0">
+  <w:abstractNum w:abstractNumId="25">
     <w:nsid w:val="55630736"/>
     <w:multiLevelType w:val="singleLevel"/>
     <w:tmpl w:val="0BEC9FB0"/>
@@ -4973,7 +5506,7 @@
       </w:pPr>
     </w:lvl>
   </w:abstractNum>
-  <w:abstractNum w:abstractNumId="26" w15:restartNumberingAfterBreak="0">
+  <w:abstractNum w:abstractNumId="26">
     <w:nsid w:val="6DC3293B"/>
     <w:multiLevelType w:val="singleLevel"/>
     <w:tmpl w:val="A28C3CCC"/>
@@ -4993,7 +5526,7 @@
       </w:rPr>
     </w:lvl>
   </w:abstractNum>
-  <w:abstractNum w:abstractNumId="27" w15:restartNumberingAfterBreak="0">
+  <w:abstractNum w:abstractNumId="27">
     <w:nsid w:val="70C21745"/>
     <w:multiLevelType w:val="hybridMultilevel"/>
     <w:tmpl w:val="C5AA9EB4"/>
@@ -5079,7 +5612,7 @@
       </w:pPr>
     </w:lvl>
   </w:abstractNum>
-  <w:abstractNum w:abstractNumId="28" w15:restartNumberingAfterBreak="0">
+  <w:abstractNum w:abstractNumId="28">
     <w:nsid w:val="722C3FDB"/>
     <w:multiLevelType w:val="hybridMultilevel"/>
     <w:tmpl w:val="E0222B8A"/>
@@ -5165,7 +5698,7 @@
       </w:pPr>
     </w:lvl>
   </w:abstractNum>
-  <w:abstractNum w:abstractNumId="29" w15:restartNumberingAfterBreak="0">
+  <w:abstractNum w:abstractNumId="29">
     <w:nsid w:val="750A417B"/>
     <w:multiLevelType w:val="hybridMultilevel"/>
     <w:tmpl w:val="78D28260"/>
@@ -5251,7 +5784,7 @@
       </w:pPr>
     </w:lvl>
   </w:abstractNum>
-  <w:abstractNum w:abstractNumId="30" w15:restartNumberingAfterBreak="0">
+  <w:abstractNum w:abstractNumId="30">
     <w:nsid w:val="75CE3AEE"/>
     <w:multiLevelType w:val="hybridMultilevel"/>
     <w:tmpl w:val="A03C883C"/>
@@ -5340,7 +5873,7 @@
       </w:pPr>
     </w:lvl>
   </w:abstractNum>
-  <w:abstractNum w:abstractNumId="31" w15:restartNumberingAfterBreak="0">
+  <w:abstractNum w:abstractNumId="31">
     <w:nsid w:val="77E315E9"/>
     <w:multiLevelType w:val="singleLevel"/>
     <w:tmpl w:val="0BEC9FB0"/>
@@ -5608,7 +6141,7 @@
 </file>
 
 <file path=word/styles.xml><?xml version="1.0" encoding="utf-8"?>
-<w:styles xmlns:mc="http://schemas.openxmlformats.org/markup-compatibility/2006" xmlns:r="http://schemas.openxmlformats.org/officeDocument/2006/relationships" xmlns:w="http://schemas.openxmlformats.org/wordprocessingml/2006/main" xmlns:w14="http://schemas.microsoft.com/office/word/2010/wordml" xmlns:w15="http://schemas.microsoft.com/office/word/2012/wordml" mc:Ignorable="w14 w15">
+<w:styles xmlns:mc="http://schemas.openxmlformats.org/markup-compatibility/2006" xmlns:r="http://schemas.openxmlformats.org/officeDocument/2006/relationships" xmlns:w="http://schemas.openxmlformats.org/wordprocessingml/2006/main" xmlns:w14="http://schemas.microsoft.com/office/word/2010/wordml" mc:Ignorable="w14">
   <w:docDefaults>
     <w:rPrDefault>
       <w:rPr>
@@ -5618,368 +6151,1042 @@
     </w:rPrDefault>
     <w:pPrDefault/>
   </w:docDefaults>
-  <w:latentStyles w:defLockedState="0" w:defUIPriority="0" w:defSemiHidden="0" w:defUnhideWhenUsed="0" w:defQFormat="0" w:count="371">
-    <w:lsdException w:name="Normal" w:qFormat="1"/>
-    <w:lsdException w:name="heading 1" w:uiPriority="9" w:qFormat="1"/>
-    <w:lsdException w:name="heading 2" w:uiPriority="9" w:qFormat="1"/>
-    <w:lsdException w:name="heading 3" w:uiPriority="9" w:qFormat="1"/>
-    <w:lsdException w:name="heading 4" w:uiPriority="9" w:qFormat="1"/>
-    <w:lsdException w:name="heading 5" w:uiPriority="9" w:qFormat="1"/>
-    <w:lsdException w:name="heading 6" w:semiHidden="1" w:uiPriority="9" w:unhideWhenUsed="1" w:qFormat="1"/>
-    <w:lsdException w:name="heading 7" w:uiPriority="9" w:qFormat="1"/>
-    <w:lsdException w:name="heading 8" w:uiPriority="9" w:qFormat="1"/>
-    <w:lsdException w:name="heading 9" w:uiPriority="9" w:qFormat="1"/>
-    <w:lsdException w:name="index 3" w:semiHidden="1" w:unhideWhenUsed="1"/>
-    <w:lsdException w:name="index 4" w:semiHidden="1" w:unhideWhenUsed="1"/>
-    <w:lsdException w:name="index 5" w:semiHidden="1" w:unhideWhenUsed="1"/>
-    <w:lsdException w:name="index 6" w:semiHidden="1" w:unhideWhenUsed="1"/>
-    <w:lsdException w:name="index 7" w:semiHidden="1" w:unhideWhenUsed="1"/>
-    <w:lsdException w:name="index 8" w:semiHidden="1" w:unhideWhenUsed="1"/>
-    <w:lsdException w:name="index 9" w:semiHidden="1" w:unhideWhenUsed="1"/>
-    <w:lsdException w:name="toc 1" w:semiHidden="1" w:unhideWhenUsed="1"/>
-    <w:lsdException w:name="toc 2" w:semiHidden="1" w:unhideWhenUsed="1"/>
-    <w:lsdException w:name="toc 3" w:semiHidden="1" w:unhideWhenUsed="1"/>
-    <w:lsdException w:name="toc 4" w:semiHidden="1" w:unhideWhenUsed="1"/>
-    <w:lsdException w:name="toc 5" w:semiHidden="1" w:unhideWhenUsed="1"/>
-    <w:lsdException w:name="toc 6" w:semiHidden="1" w:unhideWhenUsed="1"/>
-    <w:lsdException w:name="toc 7" w:semiHidden="1" w:unhideWhenUsed="1"/>
-    <w:lsdException w:name="toc 8" w:semiHidden="1" w:unhideWhenUsed="1"/>
-    <w:lsdException w:name="toc 9" w:semiHidden="1" w:unhideWhenUsed="1"/>
-    <w:lsdException w:name="Normal Indent" w:semiHidden="1" w:unhideWhenUsed="1"/>
-    <w:lsdException w:name="footnote text" w:semiHidden="1" w:unhideWhenUsed="1"/>
-    <w:lsdException w:name="annotation text" w:semiHidden="1" w:unhideWhenUsed="1"/>
-    <w:lsdException w:name="header" w:semiHidden="1" w:unhideWhenUsed="1"/>
-    <w:lsdException w:name="footer" w:semiHidden="1" w:uiPriority="99" w:unhideWhenUsed="1"/>
-    <w:lsdException w:name="index heading" w:semiHidden="1" w:unhideWhenUsed="1"/>
-    <w:lsdException w:name="caption" w:semiHidden="1" w:unhideWhenUsed="1" w:qFormat="1"/>
-    <w:lsdException w:name="table of figures" w:semiHidden="1" w:unhideWhenUsed="1"/>
-    <w:lsdException w:name="envelope address" w:semiHidden="1" w:unhideWhenUsed="1"/>
-    <w:lsdException w:name="envelope return" w:semiHidden="1" w:unhideWhenUsed="1"/>
-    <w:lsdException w:name="footnote reference" w:semiHidden="1" w:unhideWhenUsed="1"/>
-    <w:lsdException w:name="annotation reference" w:semiHidden="1" w:unhideWhenUsed="1"/>
-    <w:lsdException w:name="line number" w:semiHidden="1" w:unhideWhenUsed="1"/>
-    <w:lsdException w:name="page number" w:semiHidden="1" w:unhideWhenUsed="1"/>
-    <w:lsdException w:name="endnote reference" w:semiHidden="1" w:unhideWhenUsed="1"/>
-    <w:lsdException w:name="endnote text" w:semiHidden="1" w:unhideWhenUsed="1"/>
-    <w:lsdException w:name="table of authorities" w:semiHidden="1" w:unhideWhenUsed="1"/>
-    <w:lsdException w:name="macro" w:semiHidden="1" w:unhideWhenUsed="1"/>
-    <w:lsdException w:name="toa heading" w:semiHidden="1" w:unhideWhenUsed="1"/>
-    <w:lsdException w:name="List" w:semiHidden="1" w:unhideWhenUsed="1"/>
-    <w:lsdException w:name="List Bullet" w:semiHidden="1" w:unhideWhenUsed="1"/>
-    <w:lsdException w:name="List Number" w:semiHidden="1" w:unhideWhenUsed="1"/>
-    <w:lsdException w:name="List 2" w:semiHidden="1" w:unhideWhenUsed="1"/>
-    <w:lsdException w:name="List 3" w:semiHidden="1" w:unhideWhenUsed="1"/>
-    <w:lsdException w:name="List 4" w:semiHidden="1" w:unhideWhenUsed="1"/>
-    <w:lsdException w:name="List 5" w:semiHidden="1" w:unhideWhenUsed="1"/>
-    <w:lsdException w:name="List Bullet 3" w:semiHidden="1" w:unhideWhenUsed="1"/>
-    <w:lsdException w:name="List Bullet 4" w:semiHidden="1" w:unhideWhenUsed="1"/>
-    <w:lsdException w:name="List Number 3" w:semiHidden="1" w:unhideWhenUsed="1"/>
-    <w:lsdException w:name="List Number 4" w:semiHidden="1" w:unhideWhenUsed="1"/>
-    <w:lsdException w:name="List Number 5" w:semiHidden="1" w:unhideWhenUsed="1"/>
-    <w:lsdException w:name="Title" w:qFormat="1"/>
-    <w:lsdException w:name="Closing" w:semiHidden="1" w:unhideWhenUsed="1"/>
-    <w:lsdException w:name="Signature" w:semiHidden="1" w:unhideWhenUsed="1"/>
-    <w:lsdException w:name="Default Paragraph Font" w:semiHidden="1" w:unhideWhenUsed="1"/>
-    <w:lsdException w:name="Body Text" w:semiHidden="1" w:unhideWhenUsed="1"/>
-    <w:lsdException w:name="Body Text Indent" w:semiHidden="1" w:unhideWhenUsed="1"/>
-    <w:lsdException w:name="List Continue" w:semiHidden="1" w:unhideWhenUsed="1"/>
-    <w:lsdException w:name="List Continue 2" w:semiHidden="1" w:unhideWhenUsed="1"/>
-    <w:lsdException w:name="List Continue 3" w:semiHidden="1" w:unhideWhenUsed="1"/>
-    <w:lsdException w:name="List Continue 4" w:semiHidden="1" w:unhideWhenUsed="1"/>
-    <w:lsdException w:name="List Continue 5" w:semiHidden="1" w:unhideWhenUsed="1"/>
-    <w:lsdException w:name="Message Header" w:semiHidden="1" w:unhideWhenUsed="1"/>
-    <w:lsdException w:name="Subtitle" w:qFormat="1"/>
-    <w:lsdException w:name="Salutation" w:semiHidden="1" w:unhideWhenUsed="1"/>
-    <w:lsdException w:name="Date" w:semiHidden="1" w:unhideWhenUsed="1"/>
-    <w:lsdException w:name="Body Text First Indent" w:semiHidden="1" w:unhideWhenUsed="1"/>
-    <w:lsdException w:name="Body Text First Indent 2" w:semiHidden="1" w:unhideWhenUsed="1"/>
-    <w:lsdException w:name="Body Text Indent 3" w:semiHidden="1" w:unhideWhenUsed="1"/>
-    <w:lsdException w:name="Block Text" w:semiHidden="1" w:unhideWhenUsed="1"/>
-    <w:lsdException w:name="Hyperlink" w:semiHidden="1" w:unhideWhenUsed="1"/>
-    <w:lsdException w:name="FollowedHyperlink" w:semiHidden="1" w:unhideWhenUsed="1"/>
-    <w:lsdException w:name="Strong" w:qFormat="1"/>
-    <w:lsdException w:name="Emphasis" w:qFormat="1"/>
-    <w:lsdException w:name="Document Map" w:semiHidden="1" w:unhideWhenUsed="1"/>
-    <w:lsdException w:name="Plain Text" w:semiHidden="1" w:unhideWhenUsed="1"/>
-    <w:lsdException w:name="E-mail Signature" w:semiHidden="1" w:unhideWhenUsed="1"/>
-    <w:lsdException w:name="HTML Top of Form" w:semiHidden="1" w:unhideWhenUsed="1"/>
-    <w:lsdException w:name="HTML Bottom of Form" w:semiHidden="1" w:unhideWhenUsed="1"/>
-    <w:lsdException w:name="Normal (Web)" w:semiHidden="1" w:uiPriority="99" w:unhideWhenUsed="1"/>
-    <w:lsdException w:name="HTML Acronym" w:semiHidden="1" w:unhideWhenUsed="1"/>
-    <w:lsdException w:name="HTML Address" w:semiHidden="1" w:unhideWhenUsed="1"/>
-    <w:lsdException w:name="HTML Cite" w:semiHidden="1" w:unhideWhenUsed="1"/>
-    <w:lsdException w:name="HTML Code" w:semiHidden="1" w:unhideWhenUsed="1"/>
-    <w:lsdException w:name="HTML Definition" w:semiHidden="1" w:unhideWhenUsed="1"/>
-    <w:lsdException w:name="HTML Keyboard" w:semiHidden="1" w:unhideWhenUsed="1"/>
-    <w:lsdException w:name="HTML Preformatted" w:semiHidden="1" w:unhideWhenUsed="1"/>
-    <w:lsdException w:name="HTML Sample" w:semiHidden="1" w:unhideWhenUsed="1"/>
-    <w:lsdException w:name="HTML Typewriter" w:semiHidden="1" w:unhideWhenUsed="1"/>
-    <w:lsdException w:name="HTML Variable" w:semiHidden="1" w:unhideWhenUsed="1"/>
-    <w:lsdException w:name="Normal Table" w:semiHidden="1" w:unhideWhenUsed="1"/>
-    <w:lsdException w:name="annotation subject" w:semiHidden="1" w:unhideWhenUsed="1"/>
-    <w:lsdException w:name="No List" w:semiHidden="1" w:unhideWhenUsed="1"/>
-    <w:lsdException w:name="Outline List 1" w:semiHidden="1" w:unhideWhenUsed="1"/>
-    <w:lsdException w:name="Outline List 2" w:semiHidden="1" w:unhideWhenUsed="1"/>
-    <w:lsdException w:name="Outline List 3" w:semiHidden="1" w:unhideWhenUsed="1"/>
-    <w:lsdException w:name="Table Simple 1" w:semiHidden="1" w:unhideWhenUsed="1"/>
-    <w:lsdException w:name="Table Simple 2" w:semiHidden="1" w:unhideWhenUsed="1"/>
-    <w:lsdException w:name="Table Simple 3" w:semiHidden="1" w:unhideWhenUsed="1"/>
-    <w:lsdException w:name="Table Classic 1" w:semiHidden="1" w:unhideWhenUsed="1"/>
-    <w:lsdException w:name="Table Classic 2" w:semiHidden="1" w:unhideWhenUsed="1"/>
-    <w:lsdException w:name="Table Classic 3" w:semiHidden="1" w:unhideWhenUsed="1"/>
-    <w:lsdException w:name="Table Classic 4" w:semiHidden="1" w:unhideWhenUsed="1"/>
-    <w:lsdException w:name="Table Colorful 1" w:semiHidden="1" w:unhideWhenUsed="1"/>
-    <w:lsdException w:name="Table Colorful 2" w:semiHidden="1" w:unhideWhenUsed="1"/>
-    <w:lsdException w:name="Table Colorful 3" w:semiHidden="1" w:unhideWhenUsed="1"/>
-    <w:lsdException w:name="Table Columns 1" w:semiHidden="1" w:unhideWhenUsed="1"/>
-    <w:lsdException w:name="Table Columns 2" w:semiHidden="1" w:unhideWhenUsed="1"/>
-    <w:lsdException w:name="Table Columns 3" w:semiHidden="1" w:unhideWhenUsed="1"/>
-    <w:lsdException w:name="Table Columns 4" w:semiHidden="1" w:unhideWhenUsed="1"/>
-    <w:lsdException w:name="Table Columns 5" w:semiHidden="1" w:unhideWhenUsed="1"/>
-    <w:lsdException w:name="Table Grid 1" w:semiHidden="1" w:unhideWhenUsed="1"/>
-    <w:lsdException w:name="Table Grid 2" w:semiHidden="1" w:unhideWhenUsed="1"/>
-    <w:lsdException w:name="Table Grid 3" w:semiHidden="1" w:unhideWhenUsed="1"/>
-    <w:lsdException w:name="Table Grid 4" w:semiHidden="1" w:unhideWhenUsed="1"/>
-    <w:lsdException w:name="Table Grid 5" w:semiHidden="1" w:unhideWhenUsed="1"/>
-    <w:lsdException w:name="Table Grid 6" w:semiHidden="1" w:unhideWhenUsed="1"/>
-    <w:lsdException w:name="Table Grid 7" w:semiHidden="1" w:unhideWhenUsed="1"/>
-    <w:lsdException w:name="Table Grid 8" w:semiHidden="1" w:unhideWhenUsed="1"/>
-    <w:lsdException w:name="Table List 1" w:semiHidden="1" w:unhideWhenUsed="1"/>
-    <w:lsdException w:name="Table List 2" w:semiHidden="1" w:unhideWhenUsed="1"/>
-    <w:lsdException w:name="Table List 3" w:semiHidden="1" w:unhideWhenUsed="1"/>
-    <w:lsdException w:name="Table List 4" w:semiHidden="1" w:unhideWhenUsed="1"/>
-    <w:lsdException w:name="Table List 5" w:semiHidden="1" w:unhideWhenUsed="1"/>
-    <w:lsdException w:name="Table List 6" w:semiHidden="1" w:unhideWhenUsed="1"/>
-    <w:lsdException w:name="Table List 7" w:semiHidden="1" w:unhideWhenUsed="1"/>
-    <w:lsdException w:name="Table List 8" w:semiHidden="1" w:unhideWhenUsed="1"/>
-    <w:lsdException w:name="Table 3D effects 1" w:semiHidden="1" w:unhideWhenUsed="1"/>
-    <w:lsdException w:name="Table 3D effects 2" w:semiHidden="1" w:unhideWhenUsed="1"/>
-    <w:lsdException w:name="Table 3D effects 3" w:semiHidden="1" w:unhideWhenUsed="1"/>
-    <w:lsdException w:name="Table Contemporary" w:semiHidden="1" w:unhideWhenUsed="1"/>
-    <w:lsdException w:name="Table Elegant" w:semiHidden="1" w:unhideWhenUsed="1"/>
-    <w:lsdException w:name="Table Professional" w:semiHidden="1" w:unhideWhenUsed="1"/>
-    <w:lsdException w:name="Table Subtle 1" w:semiHidden="1" w:unhideWhenUsed="1"/>
-    <w:lsdException w:name="Table Subtle 2" w:semiHidden="1" w:unhideWhenUsed="1"/>
-    <w:lsdException w:name="Table Web 1" w:semiHidden="1" w:unhideWhenUsed="1"/>
-    <w:lsdException w:name="Table Web 2" w:semiHidden="1" w:unhideWhenUsed="1"/>
-    <w:lsdException w:name="Table Web 3" w:semiHidden="1" w:unhideWhenUsed="1"/>
-    <w:lsdException w:name="Balloon Text" w:semiHidden="1" w:unhideWhenUsed="1"/>
-    <w:lsdException w:name="Table Theme" w:semiHidden="1" w:unhideWhenUsed="1"/>
-    <w:lsdException w:name="Placeholder Text" w:semiHidden="1" w:uiPriority="99"/>
-    <w:lsdException w:name="No Spacing" w:uiPriority="1" w:qFormat="1"/>
-    <w:lsdException w:name="Light Shading" w:uiPriority="60"/>
-    <w:lsdException w:name="Light List" w:uiPriority="61"/>
-    <w:lsdException w:name="Light Grid" w:uiPriority="62"/>
-    <w:lsdException w:name="Medium Shading 1" w:uiPriority="63"/>
-    <w:lsdException w:name="Medium Shading 2" w:uiPriority="64"/>
-    <w:lsdException w:name="Medium List 1" w:uiPriority="65"/>
-    <w:lsdException w:name="Medium List 2" w:uiPriority="66"/>
-    <w:lsdException w:name="Medium Grid 1" w:uiPriority="67"/>
-    <w:lsdException w:name="Medium Grid 2" w:uiPriority="68"/>
-    <w:lsdException w:name="Medium Grid 3" w:uiPriority="69"/>
-    <w:lsdException w:name="Dark List" w:uiPriority="70"/>
-    <w:lsdException w:name="Colorful Shading" w:uiPriority="71"/>
-    <w:lsdException w:name="Colorful List" w:uiPriority="72"/>
-    <w:lsdException w:name="Colorful Grid" w:uiPriority="73"/>
-    <w:lsdException w:name="Light Shading Accent 1" w:uiPriority="60"/>
-    <w:lsdException w:name="Light List Accent 1" w:uiPriority="61"/>
-    <w:lsdException w:name="Light Grid Accent 1" w:uiPriority="62"/>
-    <w:lsdException w:name="Medium Shading 1 Accent 1" w:uiPriority="63"/>
-    <w:lsdException w:name="Medium Shading 2 Accent 1" w:uiPriority="64"/>
-    <w:lsdException w:name="Medium List 1 Accent 1" w:uiPriority="65"/>
-    <w:lsdException w:name="Revision" w:semiHidden="1" w:uiPriority="99"/>
-    <w:lsdException w:name="List Paragraph" w:uiPriority="34" w:qFormat="1"/>
-    <w:lsdException w:name="Quote" w:uiPriority="29" w:qFormat="1"/>
-    <w:lsdException w:name="Intense Quote" w:uiPriority="30" w:qFormat="1"/>
-    <w:lsdException w:name="Medium List 2 Accent 1" w:uiPriority="66"/>
-    <w:lsdException w:name="Medium Grid 1 Accent 1" w:uiPriority="67"/>
-    <w:lsdException w:name="Medium Grid 2 Accent 1" w:uiPriority="68"/>
-    <w:lsdException w:name="Medium Grid 3 Accent 1" w:uiPriority="69"/>
-    <w:lsdException w:name="Dark List Accent 1" w:uiPriority="70"/>
-    <w:lsdException w:name="Colorful Shading Accent 1" w:uiPriority="71"/>
-    <w:lsdException w:name="Colorful List Accent 1" w:uiPriority="72"/>
-    <w:lsdException w:name="Colorful Grid Accent 1" w:uiPriority="73"/>
-    <w:lsdException w:name="Light Shading Accent 2" w:uiPriority="60"/>
-    <w:lsdException w:name="Light List Accent 2" w:uiPriority="61"/>
-    <w:lsdException w:name="Light Grid Accent 2" w:uiPriority="62"/>
-    <w:lsdException w:name="Medium Shading 1 Accent 2" w:uiPriority="63"/>
-    <w:lsdException w:name="Medium Shading 2 Accent 2" w:uiPriority="64"/>
-    <w:lsdException w:name="Medium List 1 Accent 2" w:uiPriority="65"/>
-    <w:lsdException w:name="Medium List 2 Accent 2" w:uiPriority="66"/>
-    <w:lsdException w:name="Medium Grid 1 Accent 2" w:uiPriority="67"/>
-    <w:lsdException w:name="Medium Grid 2 Accent 2" w:uiPriority="68"/>
-    <w:lsdException w:name="Medium Grid 3 Accent 2" w:uiPriority="69"/>
-    <w:lsdException w:name="Dark List Accent 2" w:uiPriority="70"/>
-    <w:lsdException w:name="Colorful Shading Accent 2" w:uiPriority="71"/>
-    <w:lsdException w:name="Colorful List Accent 2" w:uiPriority="72"/>
-    <w:lsdException w:name="Colorful Grid Accent 2" w:uiPriority="73"/>
-    <w:lsdException w:name="Light Shading Accent 3" w:uiPriority="60"/>
-    <w:lsdException w:name="Light List Accent 3" w:uiPriority="61"/>
-    <w:lsdException w:name="Light Grid Accent 3" w:uiPriority="62"/>
-    <w:lsdException w:name="Medium Shading 1 Accent 3" w:uiPriority="63"/>
-    <w:lsdException w:name="Medium Shading 2 Accent 3" w:uiPriority="64"/>
-    <w:lsdException w:name="Medium List 1 Accent 3" w:uiPriority="65"/>
-    <w:lsdException w:name="Medium List 2 Accent 3" w:uiPriority="66"/>
-    <w:lsdException w:name="Medium Grid 1 Accent 3" w:uiPriority="67"/>
-    <w:lsdException w:name="Medium Grid 2 Accent 3" w:uiPriority="68"/>
-    <w:lsdException w:name="Medium Grid 3 Accent 3" w:uiPriority="69"/>
-    <w:lsdException w:name="Dark List Accent 3" w:uiPriority="70"/>
-    <w:lsdException w:name="Colorful Shading Accent 3" w:uiPriority="71"/>
-    <w:lsdException w:name="Colorful List Accent 3" w:uiPriority="72"/>
-    <w:lsdException w:name="Colorful Grid Accent 3" w:uiPriority="73"/>
-    <w:lsdException w:name="Light Shading Accent 4" w:uiPriority="60"/>
-    <w:lsdException w:name="Light List Accent 4" w:uiPriority="61"/>
-    <w:lsdException w:name="Light Grid Accent 4" w:uiPriority="62"/>
-    <w:lsdException w:name="Medium Shading 1 Accent 4" w:uiPriority="63"/>
-    <w:lsdException w:name="Medium Shading 2 Accent 4" w:uiPriority="64"/>
-    <w:lsdException w:name="Medium List 1 Accent 4" w:uiPriority="65"/>
-    <w:lsdException w:name="Medium List 2 Accent 4" w:uiPriority="66"/>
-    <w:lsdException w:name="Medium Grid 1 Accent 4" w:uiPriority="67"/>
-    <w:lsdException w:name="Medium Grid 2 Accent 4" w:uiPriority="68"/>
-    <w:lsdException w:name="Medium Grid 3 Accent 4" w:uiPriority="69"/>
-    <w:lsdException w:name="Dark List Accent 4" w:uiPriority="70"/>
-    <w:lsdException w:name="Colorful Shading Accent 4" w:uiPriority="71"/>
-    <w:lsdException w:name="Colorful List Accent 4" w:uiPriority="72"/>
-    <w:lsdException w:name="Colorful Grid Accent 4" w:uiPriority="73"/>
-    <w:lsdException w:name="Light Shading Accent 5" w:uiPriority="60"/>
-    <w:lsdException w:name="Light List Accent 5" w:uiPriority="61"/>
-    <w:lsdException w:name="Light Grid Accent 5" w:uiPriority="62"/>
-    <w:lsdException w:name="Medium Shading 1 Accent 5" w:uiPriority="63"/>
-    <w:lsdException w:name="Medium Shading 2 Accent 5" w:uiPriority="64"/>
-    <w:lsdException w:name="Medium List 1 Accent 5" w:uiPriority="65"/>
-    <w:lsdException w:name="Medium List 2 Accent 5" w:uiPriority="66"/>
-    <w:lsdException w:name="Medium Grid 1 Accent 5" w:uiPriority="67"/>
-    <w:lsdException w:name="Medium Grid 2 Accent 5" w:uiPriority="68"/>
-    <w:lsdException w:name="Medium Grid 3 Accent 5" w:uiPriority="69"/>
-    <w:lsdException w:name="Dark List Accent 5" w:uiPriority="70"/>
-    <w:lsdException w:name="Colorful Shading Accent 5" w:uiPriority="71"/>
-    <w:lsdException w:name="Colorful List Accent 5" w:uiPriority="72"/>
-    <w:lsdException w:name="Colorful Grid Accent 5" w:uiPriority="73"/>
-    <w:lsdException w:name="Light Shading Accent 6" w:uiPriority="60"/>
-    <w:lsdException w:name="Light List Accent 6" w:uiPriority="61"/>
-    <w:lsdException w:name="Light Grid Accent 6" w:uiPriority="62"/>
-    <w:lsdException w:name="Medium Shading 1 Accent 6" w:uiPriority="63"/>
-    <w:lsdException w:name="Medium Shading 2 Accent 6" w:uiPriority="64"/>
-    <w:lsdException w:name="Medium List 1 Accent 6" w:uiPriority="65"/>
-    <w:lsdException w:name="Medium List 2 Accent 6" w:uiPriority="66"/>
-    <w:lsdException w:name="Medium Grid 1 Accent 6" w:uiPriority="67"/>
-    <w:lsdException w:name="Medium Grid 2 Accent 6" w:uiPriority="68"/>
-    <w:lsdException w:name="Medium Grid 3 Accent 6" w:uiPriority="69"/>
-    <w:lsdException w:name="Dark List Accent 6" w:uiPriority="70"/>
-    <w:lsdException w:name="Colorful Shading Accent 6" w:uiPriority="71"/>
-    <w:lsdException w:name="Colorful List Accent 6" w:uiPriority="72"/>
-    <w:lsdException w:name="Colorful Grid Accent 6" w:uiPriority="73"/>
-    <w:lsdException w:name="Subtle Emphasis" w:uiPriority="19" w:qFormat="1"/>
-    <w:lsdException w:name="Intense Emphasis" w:uiPriority="21" w:qFormat="1"/>
-    <w:lsdException w:name="Subtle Reference" w:uiPriority="31" w:qFormat="1"/>
-    <w:lsdException w:name="Intense Reference" w:uiPriority="32" w:qFormat="1"/>
-    <w:lsdException w:name="Book Title" w:uiPriority="33" w:qFormat="1"/>
-    <w:lsdException w:name="Bibliography" w:semiHidden="1" w:uiPriority="37" w:unhideWhenUsed="1"/>
-    <w:lsdException w:name="TOC Heading" w:semiHidden="1" w:uiPriority="39" w:unhideWhenUsed="1" w:qFormat="1"/>
-    <w:lsdException w:name="Plain Table 1" w:uiPriority="41"/>
-    <w:lsdException w:name="Plain Table 2" w:uiPriority="42"/>
-    <w:lsdException w:name="Plain Table 3" w:uiPriority="43"/>
-    <w:lsdException w:name="Plain Table 4" w:uiPriority="44"/>
-    <w:lsdException w:name="Plain Table 5" w:uiPriority="45"/>
-    <w:lsdException w:name="Grid Table Light" w:uiPriority="40"/>
-    <w:lsdException w:name="Grid Table 1 Light" w:uiPriority="46"/>
-    <w:lsdException w:name="Grid Table 2" w:uiPriority="47"/>
-    <w:lsdException w:name="Grid Table 3" w:uiPriority="48"/>
-    <w:lsdException w:name="Grid Table 4" w:uiPriority="49"/>
-    <w:lsdException w:name="Grid Table 5 Dark" w:uiPriority="50"/>
-    <w:lsdException w:name="Grid Table 6 Colorful" w:uiPriority="51"/>
-    <w:lsdException w:name="Grid Table 7 Colorful" w:uiPriority="52"/>
-    <w:lsdException w:name="Grid Table 1 Light Accent 1" w:uiPriority="46"/>
-    <w:lsdException w:name="Grid Table 2 Accent 1" w:uiPriority="47"/>
-    <w:lsdException w:name="Grid Table 3 Accent 1" w:uiPriority="48"/>
-    <w:lsdException w:name="Grid Table 4 Accent 1" w:uiPriority="49"/>
-    <w:lsdException w:name="Grid Table 5 Dark Accent 1" w:uiPriority="50"/>
-    <w:lsdException w:name="Grid Table 6 Colorful Accent 1" w:uiPriority="51"/>
-    <w:lsdException w:name="Grid Table 7 Colorful Accent 1" w:uiPriority="52"/>
-    <w:lsdException w:name="Grid Table 1 Light Accent 2" w:uiPriority="46"/>
-    <w:lsdException w:name="Grid Table 2 Accent 2" w:uiPriority="47"/>
-    <w:lsdException w:name="Grid Table 3 Accent 2" w:uiPriority="48"/>
-    <w:lsdException w:name="Grid Table 4 Accent 2" w:uiPriority="49"/>
-    <w:lsdException w:name="Grid Table 5 Dark Accent 2" w:uiPriority="50"/>
-    <w:lsdException w:name="Grid Table 6 Colorful Accent 2" w:uiPriority="51"/>
-    <w:lsdException w:name="Grid Table 7 Colorful Accent 2" w:uiPriority="52"/>
-    <w:lsdException w:name="Grid Table 1 Light Accent 3" w:uiPriority="46"/>
-    <w:lsdException w:name="Grid Table 2 Accent 3" w:uiPriority="47"/>
-    <w:lsdException w:name="Grid Table 3 Accent 3" w:uiPriority="48"/>
-    <w:lsdException w:name="Grid Table 4 Accent 3" w:uiPriority="49"/>
-    <w:lsdException w:name="Grid Table 5 Dark Accent 3" w:uiPriority="50"/>
-    <w:lsdException w:name="Grid Table 6 Colorful Accent 3" w:uiPriority="51"/>
-    <w:lsdException w:name="Grid Table 7 Colorful Accent 3" w:uiPriority="52"/>
-    <w:lsdException w:name="Grid Table 1 Light Accent 4" w:uiPriority="46"/>
-    <w:lsdException w:name="Grid Table 2 Accent 4" w:uiPriority="47"/>
-    <w:lsdException w:name="Grid Table 3 Accent 4" w:uiPriority="48"/>
-    <w:lsdException w:name="Grid Table 4 Accent 4" w:uiPriority="49"/>
-    <w:lsdException w:name="Grid Table 5 Dark Accent 4" w:uiPriority="50"/>
-    <w:lsdException w:name="Grid Table 6 Colorful Accent 4" w:uiPriority="51"/>
-    <w:lsdException w:name="Grid Table 7 Colorful Accent 4" w:uiPriority="52"/>
-    <w:lsdException w:name="Grid Table 1 Light Accent 5" w:uiPriority="46"/>
-    <w:lsdException w:name="Grid Table 2 Accent 5" w:uiPriority="47"/>
-    <w:lsdException w:name="Grid Table 3 Accent 5" w:uiPriority="48"/>
-    <w:lsdException w:name="Grid Table 4 Accent 5" w:uiPriority="49"/>
-    <w:lsdException w:name="Grid Table 5 Dark Accent 5" w:uiPriority="50"/>
-    <w:lsdException w:name="Grid Table 6 Colorful Accent 5" w:uiPriority="51"/>
-    <w:lsdException w:name="Grid Table 7 Colorful Accent 5" w:uiPriority="52"/>
-    <w:lsdException w:name="Grid Table 1 Light Accent 6" w:uiPriority="46"/>
-    <w:lsdException w:name="Grid Table 2 Accent 6" w:uiPriority="47"/>
-    <w:lsdException w:name="Grid Table 3 Accent 6" w:uiPriority="48"/>
-    <w:lsdException w:name="Grid Table 4 Accent 6" w:uiPriority="49"/>
-    <w:lsdException w:name="Grid Table 5 Dark Accent 6" w:uiPriority="50"/>
-    <w:lsdException w:name="Grid Table 6 Colorful Accent 6" w:uiPriority="51"/>
-    <w:lsdException w:name="Grid Table 7 Colorful Accent 6" w:uiPriority="52"/>
-    <w:lsdException w:name="List Table 1 Light" w:uiPriority="46"/>
-    <w:lsdException w:name="List Table 2" w:uiPriority="47"/>
-    <w:lsdException w:name="List Table 3" w:uiPriority="48"/>
-    <w:lsdException w:name="List Table 4" w:uiPriority="49"/>
-    <w:lsdException w:name="List Table 5 Dark" w:uiPriority="50"/>
-    <w:lsdException w:name="List Table 6 Colorful" w:uiPriority="51"/>
-    <w:lsdException w:name="List Table 7 Colorful" w:uiPriority="52"/>
-    <w:lsdException w:name="List Table 1 Light Accent 1" w:uiPriority="46"/>
-    <w:lsdException w:name="List Table 2 Accent 1" w:uiPriority="47"/>
-    <w:lsdException w:name="List Table 3 Accent 1" w:uiPriority="48"/>
-    <w:lsdException w:name="List Table 4 Accent 1" w:uiPriority="49"/>
-    <w:lsdException w:name="List Table 5 Dark Accent 1" w:uiPriority="50"/>
-    <w:lsdException w:name="List Table 6 Colorful Accent 1" w:uiPriority="51"/>
-    <w:lsdException w:name="List Table 7 Colorful Accent 1" w:uiPriority="52"/>
-    <w:lsdException w:name="List Table 1 Light Accent 2" w:uiPriority="46"/>
-    <w:lsdException w:name="List Table 2 Accent 2" w:uiPriority="47"/>
-    <w:lsdException w:name="List Table 3 Accent 2" w:uiPriority="48"/>
-    <w:lsdException w:name="List Table 4 Accent 2" w:uiPriority="49"/>
-    <w:lsdException w:name="List Table 5 Dark Accent 2" w:uiPriority="50"/>
-    <w:lsdException w:name="List Table 6 Colorful Accent 2" w:uiPriority="51"/>
-    <w:lsdException w:name="List Table 7 Colorful Accent 2" w:uiPriority="52"/>
-    <w:lsdException w:name="List Table 1 Light Accent 3" w:uiPriority="46"/>
-    <w:lsdException w:name="List Table 2 Accent 3" w:uiPriority="47"/>
-    <w:lsdException w:name="List Table 3 Accent 3" w:uiPriority="48"/>
-    <w:lsdException w:name="List Table 4 Accent 3" w:uiPriority="49"/>
-    <w:lsdException w:name="List Table 5 Dark Accent 3" w:uiPriority="50"/>
-    <w:lsdException w:name="List Table 6 Colorful Accent 3" w:uiPriority="51"/>
-    <w:lsdException w:name="List Table 7 Colorful Accent 3" w:uiPriority="52"/>
-    <w:lsdException w:name="List Table 1 Light Accent 4" w:uiPriority="46"/>
-    <w:lsdException w:name="List Table 2 Accent 4" w:uiPriority="47"/>
-    <w:lsdException w:name="List Table 3 Accent 4" w:uiPriority="48"/>
-    <w:lsdException w:name="List Table 4 Accent 4" w:uiPriority="49"/>
-    <w:lsdException w:name="List Table 5 Dark Accent 4" w:uiPriority="50"/>
-    <w:lsdException w:name="List Table 6 Colorful Accent 4" w:uiPriority="51"/>
-    <w:lsdException w:name="List Table 7 Colorful Accent 4" w:uiPriority="52"/>
-    <w:lsdException w:name="List Table 1 Light Accent 5" w:uiPriority="46"/>
-    <w:lsdException w:name="List Table 2 Accent 5" w:uiPriority="47"/>
-    <w:lsdException w:name="List Table 3 Accent 5" w:uiPriority="48"/>
-    <w:lsdException w:name="List Table 4 Accent 5" w:uiPriority="49"/>
-    <w:lsdException w:name="List Table 5 Dark Accent 5" w:uiPriority="50"/>
-    <w:lsdException w:name="List Table 6 Colorful Accent 5" w:uiPriority="51"/>
-    <w:lsdException w:name="List Table 7 Colorful Accent 5" w:uiPriority="52"/>
-    <w:lsdException w:name="List Table 1 Light Accent 6" w:uiPriority="46"/>
-    <w:lsdException w:name="List Table 2 Accent 6" w:uiPriority="47"/>
-    <w:lsdException w:name="List Table 3 Accent 6" w:uiPriority="48"/>
-    <w:lsdException w:name="List Table 4 Accent 6" w:uiPriority="49"/>
-    <w:lsdException w:name="List Table 5 Dark Accent 6" w:uiPriority="50"/>
-    <w:lsdException w:name="List Table 6 Colorful Accent 6" w:uiPriority="51"/>
-    <w:lsdException w:name="List Table 7 Colorful Accent 6" w:uiPriority="52"/>
+  <w:latentStyles w:defLockedState="0" w:defUIPriority="0" w:defSemiHidden="1" w:defUnhideWhenUsed="1" w:defQFormat="0" w:count="267">
+    <w:lsdException w:name="Normal" w:semiHidden="0" w:unhideWhenUsed="0" w:qFormat="1"/>
+    <w:lsdException w:name="heading 1" w:semiHidden="0" w:uiPriority="9" w:unhideWhenUsed="0" w:qFormat="1"/>
+    <w:lsdException w:name="heading 2" w:semiHidden="0" w:uiPriority="9" w:unhideWhenUsed="0" w:qFormat="1"/>
+    <w:lsdException w:name="heading 3" w:semiHidden="0" w:uiPriority="9" w:unhideWhenUsed="0" w:qFormat="1"/>
+    <w:lsdException w:name="heading 4" w:semiHidden="0" w:uiPriority="9" w:unhideWhenUsed="0" w:qFormat="1"/>
+    <w:lsdException w:name="heading 5" w:semiHidden="0" w:uiPriority="9" w:unhideWhenUsed="0" w:qFormat="1"/>
+    <w:lsdException w:name="heading 6" w:uiPriority="9" w:qFormat="1"/>
+    <w:lsdException w:name="heading 7" w:semiHidden="0" w:uiPriority="9" w:unhideWhenUsed="0" w:qFormat="1"/>
+    <w:lsdException w:name="heading 8" w:semiHidden="0" w:uiPriority="9" w:unhideWhenUsed="0" w:qFormat="1"/>
+    <w:lsdException w:name="heading 9" w:semiHidden="0" w:uiPriority="9" w:unhideWhenUsed="0" w:qFormat="1"/>
+    <w:lsdException w:name="index 1" w:semiHidden="0" w:unhideWhenUsed="0"/>
+    <w:lsdException w:name="index 2" w:semiHidden="0" w:unhideWhenUsed="0"/>
+    <w:lsdException w:name="footer" w:uiPriority="99"/>
+    <w:lsdException w:name="caption" w:qFormat="1"/>
+    <w:lsdException w:name="List Bullet 2" w:semiHidden="0" w:unhideWhenUsed="0"/>
+    <w:lsdException w:name="List Bullet 5" w:semiHidden="0" w:unhideWhenUsed="0"/>
+    <w:lsdException w:name="List Number 2" w:semiHidden="0" w:unhideWhenUsed="0"/>
+    <w:lsdException w:name="Title" w:semiHidden="0" w:unhideWhenUsed="0" w:qFormat="1"/>
+    <w:lsdException w:name="Subtitle" w:semiHidden="0" w:unhideWhenUsed="0" w:qFormat="1"/>
+    <w:lsdException w:name="Note Heading" w:semiHidden="0" w:unhideWhenUsed="0"/>
+    <w:lsdException w:name="Body Text 2" w:semiHidden="0" w:unhideWhenUsed="0"/>
+    <w:lsdException w:name="Body Text 3" w:semiHidden="0" w:unhideWhenUsed="0"/>
+    <w:lsdException w:name="Body Text Indent 2" w:semiHidden="0" w:unhideWhenUsed="0"/>
+    <w:lsdException w:name="Strong" w:semiHidden="0" w:unhideWhenUsed="0" w:qFormat="1"/>
+    <w:lsdException w:name="Emphasis" w:semiHidden="0" w:unhideWhenUsed="0" w:qFormat="1"/>
+    <w:lsdException w:name="Normal (Web)" w:uiPriority="99"/>
+    <w:lsdException w:name="Table Grid" w:semiHidden="0" w:unhideWhenUsed="0"/>
+    <w:lsdException w:name="Placeholder Text" w:uiPriority="99" w:unhideWhenUsed="0"/>
+    <w:lsdException w:name="No Spacing" w:semiHidden="0" w:uiPriority="1" w:unhideWhenUsed="0" w:qFormat="1"/>
+    <w:lsdException w:name="Light Shading" w:semiHidden="0" w:uiPriority="60" w:unhideWhenUsed="0"/>
+    <w:lsdException w:name="Light List" w:semiHidden="0" w:uiPriority="61" w:unhideWhenUsed="0"/>
+    <w:lsdException w:name="Light Grid" w:semiHidden="0" w:uiPriority="62" w:unhideWhenUsed="0"/>
+    <w:lsdException w:name="Medium Shading 1" w:semiHidden="0" w:uiPriority="63" w:unhideWhenUsed="0"/>
+    <w:lsdException w:name="Medium Shading 2" w:semiHidden="0" w:uiPriority="64" w:unhideWhenUsed="0"/>
+    <w:lsdException w:name="Medium List 1" w:semiHidden="0" w:uiPriority="65" w:unhideWhenUsed="0"/>
+    <w:lsdException w:name="Medium List 2" w:semiHidden="0" w:uiPriority="66" w:unhideWhenUsed="0"/>
+    <w:lsdException w:name="Medium Grid 1" w:semiHidden="0" w:uiPriority="67" w:unhideWhenUsed="0"/>
+    <w:lsdException w:name="Medium Grid 2" w:semiHidden="0" w:uiPriority="68" w:unhideWhenUsed="0"/>
+    <w:lsdException w:name="Medium Grid 3" w:semiHidden="0" w:uiPriority="69" w:unhideWhenUsed="0"/>
+    <w:lsdException w:name="Dark List" w:semiHidden="0" w:uiPriority="70" w:unhideWhenUsed="0"/>
+    <w:lsdException w:name="Colorful Shading" w:semiHidden="0" w:uiPriority="71" w:unhideWhenUsed="0"/>
+    <w:lsdException w:name="Colorful List" w:semiHidden="0" w:uiPriority="72" w:unhideWhenUsed="0"/>
+    <w:lsdException w:name="Colorful Grid" w:semiHidden="0" w:uiPriority="73" w:unhideWhenUsed="0"/>
+    <w:lsdException w:name="Light Shading Accent 1" w:semiHidden="0" w:uiPriority="60" w:unhideWhenUsed="0"/>
+    <w:lsdException w:name="Light List Accent 1" w:semiHidden="0" w:uiPriority="61" w:unhideWhenUsed="0"/>
+    <w:lsdException w:name="Light Grid Accent 1" w:semiHidden="0" w:uiPriority="62" w:unhideWhenUsed="0"/>
+    <w:lsdException w:name="Medium Shading 1 Accent 1" w:semiHidden="0" w:uiPriority="63" w:unhideWhenUsed="0"/>
+    <w:lsdException w:name="Medium Shading 2 Accent 1" w:semiHidden="0" w:uiPriority="64" w:unhideWhenUsed="0"/>
+    <w:lsdException w:name="Medium List 1 Accent 1" w:semiHidden="0" w:uiPriority="65" w:unhideWhenUsed="0"/>
+    <w:lsdException w:name="Revision" w:uiPriority="99" w:unhideWhenUsed="0"/>
+    <w:lsdException w:name="List Paragraph" w:semiHidden="0" w:uiPriority="34" w:unhideWhenUsed="0" w:qFormat="1"/>
+    <w:lsdException w:name="Quote" w:semiHidden="0" w:uiPriority="29" w:unhideWhenUsed="0" w:qFormat="1"/>
+    <w:lsdException w:name="Intense Quote" w:semiHidden="0" w:uiPriority="30" w:unhideWhenUsed="0" w:qFormat="1"/>
+    <w:lsdException w:name="Medium List 2 Accent 1" w:semiHidden="0" w:uiPriority="66" w:unhideWhenUsed="0"/>
+    <w:lsdException w:name="Medium Grid 1 Accent 1" w:semiHidden="0" w:uiPriority="67" w:unhideWhenUsed="0"/>
+    <w:lsdException w:name="Medium Grid 2 Accent 1" w:semiHidden="0" w:uiPriority="68" w:unhideWhenUsed="0"/>
+    <w:lsdException w:name="Medium Grid 3 Accent 1" w:semiHidden="0" w:uiPriority="69" w:unhideWhenUsed="0"/>
+    <w:lsdException w:name="Dark List Accent 1" w:semiHidden="0" w:uiPriority="70" w:unhideWhenUsed="0"/>
+    <w:lsdException w:name="Colorful Shading Accent 1" w:semiHidden="0" w:uiPriority="71" w:unhideWhenUsed="0"/>
+    <w:lsdException w:name="Colorful List Accent 1" w:semiHidden="0" w:uiPriority="72" w:unhideWhenUsed="0"/>
+    <w:lsdException w:name="Colorful Grid Accent 1" w:semiHidden="0" w:uiPriority="73" w:unhideWhenUsed="0"/>
+    <w:lsdException w:name="Light Shading Accent 2" w:semiHidden="0" w:uiPriority="60" w:unhideWhenUsed="0"/>
+    <w:lsdException w:name="Light List Accent 2" w:semiHidden="0" w:uiPriority="61" w:unhideWhenUsed="0"/>
+    <w:lsdException w:name="Light Grid Accent 2" w:semiHidden="0" w:uiPriority="62" w:unhideWhenUsed="0"/>
+    <w:lsdException w:name="Medium Shading 1 Accent 2" w:semiHidden="0" w:uiPriority="63" w:unhideWhenUsed="0"/>
+    <w:lsdException w:name="Medium Shading 2 Accent 2" w:semiHidden="0" w:uiPriority="64" w:unhideWhenUsed="0"/>
+    <w:lsdException w:name="Medium List 1 Accent 2" w:semiHidden="0" w:uiPriority="65" w:unhideWhenUsed="0"/>
+    <w:lsdException w:name="Medium List 2 Accent 2" w:semiHidden="0" w:uiPriority="66" w:unhideWhenUsed="0"/>
+    <w:lsdException w:name="Medium Grid 1 Accent 2" w:semiHidden="0" w:uiPriority="67" w:unhideWhenUsed="0"/>
+    <w:lsdException w:name="Medium Grid 2 Accent 2" w:semiHidden="0" w:uiPriority="68" w:unhideWhenUsed="0"/>
+    <w:lsdException w:name="Medium Grid 3 Accent 2" w:semiHidden="0" w:uiPriority="69" w:unhideWhenUsed="0"/>
+    <w:lsdException w:name="Dark List Accent 2" w:semiHidden="0" w:uiPriority="70" w:unhideWhenUsed="0"/>
+    <w:lsdException w:name="Colorful Shading Accent 2" w:semiHidden="0" w:uiPriority="71" w:unhideWhenUsed="0"/>
+    <w:lsdException w:name="Colorful List Accent 2" w:semiHidden="0" w:uiPriority="72" w:unhideWhenUsed="0"/>
+    <w:lsdException w:name="Colorful Grid Accent 2" w:semiHidden="0" w:uiPriority="73" w:unhideWhenUsed="0"/>
+    <w:lsdException w:name="Light Shading Accent 3" w:semiHidden="0" w:uiPriority="60" w:unhideWhenUsed="0"/>
+    <w:lsdException w:name="Light List Accent 3" w:semiHidden="0" w:uiPriority="61" w:unhideWhenUsed="0"/>
+    <w:lsdException w:name="Light Grid Accent 3" w:semiHidden="0" w:uiPriority="62" w:unhideWhenUsed="0"/>
+    <w:lsdException w:name="Medium Shading 1 Accent 3" w:semiHidden="0" w:uiPriority="63" w:unhideWhenUsed="0"/>
+    <w:lsdException w:name="Medium Shading 2 Accent 3" w:semiHidden="0" w:uiPriority="64" w:unhideWhenUsed="0"/>
+    <w:lsdException w:name="Medium List 1 Accent 3" w:semiHidden="0" w:uiPriority="65" w:unhideWhenUsed="0"/>
+    <w:lsdException w:name="Medium List 2 Accent 3" w:semiHidden="0" w:uiPriority="66" w:unhideWhenUsed="0"/>
+    <w:lsdException w:name="Medium Grid 1 Accent 3" w:semiHidden="0" w:uiPriority="67" w:unhideWhenUsed="0"/>
+    <w:lsdException w:name="Medium Grid 2 Accent 3" w:semiHidden="0" w:uiPriority="68" w:unhideWhenUsed="0"/>
+    <w:lsdException w:name="Medium Grid 3 Accent 3" w:semiHidden="0" w:uiPriority="69" w:unhideWhenUsed="0"/>
+    <w:lsdException w:name="Dark List Accent 3" w:semiHidden="0" w:uiPriority="70" w:unhideWhenUsed="0"/>
+    <w:lsdException w:name="Colorful Shading Accent 3" w:semiHidden="0" w:uiPriority="71" w:unhideWhenUsed="0"/>
+    <w:lsdException w:name="Colorful List Accent 3" w:semiHidden="0" w:uiPriority="72" w:unhideWhenUsed="0"/>
+    <w:lsdException w:name="Colorful Grid Accent 3" w:semiHidden="0" w:uiPriority="73" w:unhideWhenUsed="0"/>
+    <w:lsdException w:name="Light Shading Accent 4" w:semiHidden="0" w:uiPriority="60" w:unhideWhenUsed="0"/>
+    <w:lsdException w:name="Light List Accent 4" w:semiHidden="0" w:uiPriority="61" w:unhideWhenUsed="0"/>
+    <w:lsdException w:name="Light Grid Accent 4" w:semiHidden="0" w:uiPriority="62" w:unhideWhenUsed="0"/>
+    <w:lsdException w:name="Medium Shading 1 Accent 4" w:semiHidden="0" w:uiPriority="63" w:unhideWhenUsed="0"/>
+    <w:lsdException w:name="Medium Shading 2 Accent 4" w:semiHidden="0" w:uiPriority="64" w:unhideWhenUsed="0"/>
+    <w:lsdException w:name="Medium List 1 Accent 4" w:semiHidden="0" w:uiPriority="65" w:unhideWhenUsed="0"/>
+    <w:lsdException w:name="Medium List 2 Accent 4" w:semiHidden="0" w:uiPriority="66" w:unhideWhenUsed="0"/>
+    <w:lsdException w:name="Medium Grid 1 Accent 4" w:semiHidden="0" w:uiPriority="67" w:unhideWhenUsed="0"/>
+    <w:lsdException w:name="Medium Grid 2 Accent 4" w:semiHidden="0" w:uiPriority="68" w:unhideWhenUsed="0"/>
+    <w:lsdException w:name="Medium Grid 3 Accent 4" w:semiHidden="0" w:uiPriority="69" w:unhideWhenUsed="0"/>
+    <w:lsdException w:name="Dark List Accent 4" w:semiHidden="0" w:uiPriority="70" w:unhideWhenUsed="0"/>
+    <w:lsdException w:name="Colorful Shading Accent 4" w:semiHidden="0" w:uiPriority="71" w:unhideWhenUsed="0"/>
+    <w:lsdException w:name="Colorful List Accent 4" w:semiHidden="0" w:uiPriority="72" w:unhideWhenUsed="0"/>
+    <w:lsdException w:name="Colorful Grid Accent 4" w:semiHidden="0" w:uiPriority="73" w:unhideWhenUsed="0"/>
+    <w:lsdException w:name="Light Shading Accent 5" w:semiHidden="0" w:uiPriority="60" w:unhideWhenUsed="0"/>
+    <w:lsdException w:name="Light List Accent 5" w:semiHidden="0" w:uiPriority="61" w:unhideWhenUsed="0"/>
+    <w:lsdException w:name="Light Grid Accent 5" w:semiHidden="0" w:uiPriority="62" w:unhideWhenUsed="0"/>
+    <w:lsdException w:name="Medium Shading 1 Accent 5" w:semiHidden="0" w:uiPriority="63" w:unhideWhenUsed="0"/>
+    <w:lsdException w:name="Medium Shading 2 Accent 5" w:semiHidden="0" w:uiPriority="64" w:unhideWhenUsed="0"/>
+    <w:lsdException w:name="Medium List 1 Accent 5" w:semiHidden="0" w:uiPriority="65" w:unhideWhenUsed="0"/>
+    <w:lsdException w:name="Medium List 2 Accent 5" w:semiHidden="0" w:uiPriority="66" w:unhideWhenUsed="0"/>
+    <w:lsdException w:name="Medium Grid 1 Accent 5" w:semiHidden="0" w:uiPriority="67" w:unhideWhenUsed="0"/>
+    <w:lsdException w:name="Medium Grid 2 Accent 5" w:semiHidden="0" w:uiPriority="68" w:unhideWhenUsed="0"/>
+    <w:lsdException w:name="Medium Grid 3 Accent 5" w:semiHidden="0" w:uiPriority="69" w:unhideWhenUsed="0"/>
+    <w:lsdException w:name="Dark List Accent 5" w:semiHidden="0" w:uiPriority="70" w:unhideWhenUsed="0"/>
+    <w:lsdException w:name="Colorful Shading Accent 5" w:semiHidden="0" w:uiPriority="71" w:unhideWhenUsed="0"/>
+    <w:lsdException w:name="Colorful List Accent 5" w:semiHidden="0" w:uiPriority="72" w:unhideWhenUsed="0"/>
+    <w:lsdException w:name="Colorful Grid Accent 5" w:semiHidden="0" w:uiPriority="73" w:unhideWhenUsed="0"/>
+    <w:lsdException w:name="Light Shading Accent 6" w:semiHidden="0" w:uiPriority="60" w:unhideWhenUsed="0"/>
+    <w:lsdException w:name="Light List Accent 6" w:semiHidden="0" w:uiPriority="61" w:unhideWhenUsed="0"/>
+    <w:lsdException w:name="Light Grid Accent 6" w:semiHidden="0" w:uiPriority="62" w:unhideWhenUsed="0"/>
+    <w:lsdException w:name="Medium Shading 1 Accent 6" w:semiHidden="0" w:uiPriority="63" w:unhideWhenUsed="0"/>
+    <w:lsdException w:name="Medium Shading 2 Accent 6" w:semiHidden="0" w:uiPriority="64" w:unhideWhenUsed="0"/>
+    <w:lsdException w:name="Medium List 1 Accent 6" w:semiHidden="0" w:uiPriority="65" w:unhideWhenUsed="0"/>
+    <w:lsdException w:name="Medium List 2 Accent 6" w:semiHidden="0" w:uiPriority="66" w:unhideWhenUsed="0"/>
+    <w:lsdException w:name="Medium Grid 1 Accent 6" w:semiHidden="0" w:uiPriority="67" w:unhideWhenUsed="0"/>
+    <w:lsdException w:name="Medium Grid 2 Accent 6" w:semiHidden="0" w:uiPriority="68" w:unhideWhenUsed="0"/>
+    <w:lsdException w:name="Medium Grid 3 Accent 6" w:semiHidden="0" w:uiPriority="69" w:unhideWhenUsed="0"/>
+    <w:lsdException w:name="Dark List Accent 6" w:semiHidden="0" w:uiPriority="70" w:unhideWhenUsed="0"/>
+    <w:lsdException w:name="Colorful Shading Accent 6" w:semiHidden="0" w:uiPriority="71" w:unhideWhenUsed="0"/>
+    <w:lsdException w:name="Colorful List Accent 6" w:semiHidden="0" w:uiPriority="72" w:unhideWhenUsed="0"/>
+    <w:lsdException w:name="Colorful Grid Accent 6" w:semiHidden="0" w:uiPriority="73" w:unhideWhenUsed="0"/>
+    <w:lsdException w:name="Subtle Emphasis" w:semiHidden="0" w:uiPriority="19" w:unhideWhenUsed="0" w:qFormat="1"/>
+    <w:lsdException w:name="Intense Emphasis" w:semiHidden="0" w:uiPriority="21" w:unhideWhenUsed="0" w:qFormat="1"/>
+    <w:lsdException w:name="Subtle Reference" w:semiHidden="0" w:uiPriority="31" w:unhideWhenUsed="0" w:qFormat="1"/>
+    <w:lsdException w:name="Intense Reference" w:semiHidden="0" w:uiPriority="32" w:unhideWhenUsed="0" w:qFormat="1"/>
+    <w:lsdException w:name="Book Title" w:semiHidden="0" w:uiPriority="33" w:unhideWhenUsed="0" w:qFormat="1"/>
+    <w:lsdException w:name="Bibliography" w:uiPriority="37"/>
+    <w:lsdException w:name="TOC Heading" w:uiPriority="39" w:qFormat="1"/>
+  </w:latentStyles>
+  <w:style w:type="paragraph" w:default="1" w:styleId="Normal">
+    <w:name w:val="Normal"/>
+    <w:qFormat/>
+    <w:rsid w:val="00214824"/>
+  </w:style>
+  <w:style w:type="paragraph" w:styleId="Heading1">
+    <w:name w:val="heading 1"/>
+    <w:basedOn w:val="Normal"/>
+    <w:next w:val="Normal"/>
+    <w:link w:val="Heading1Char"/>
+    <w:uiPriority w:val="9"/>
+    <w:qFormat/>
+    <w:rsid w:val="00214824"/>
+    <w:pPr>
+      <w:keepNext/>
+      <w:numPr>
+        <w:numId w:val="1"/>
+      </w:numPr>
+      <w:spacing w:before="240" w:after="80"/>
+      <w:jc w:val="center"/>
+      <w:outlineLvl w:val="0"/>
+    </w:pPr>
+    <w:rPr>
+      <w:smallCaps/>
+      <w:kern w:val="28"/>
+    </w:rPr>
+  </w:style>
+  <w:style w:type="paragraph" w:styleId="Heading2">
+    <w:name w:val="heading 2"/>
+    <w:basedOn w:val="Normal"/>
+    <w:next w:val="Normal"/>
+    <w:link w:val="Heading2Char"/>
+    <w:uiPriority w:val="9"/>
+    <w:qFormat/>
+    <w:rsid w:val="00214824"/>
+    <w:pPr>
+      <w:keepNext/>
+      <w:numPr>
+        <w:ilvl w:val="1"/>
+        <w:numId w:val="1"/>
+      </w:numPr>
+      <w:spacing w:before="120" w:after="60"/>
+      <w:outlineLvl w:val="1"/>
+    </w:pPr>
+    <w:rPr>
+      <w:i/>
+      <w:iCs/>
+    </w:rPr>
+  </w:style>
+  <w:style w:type="paragraph" w:styleId="Heading3">
+    <w:name w:val="heading 3"/>
+    <w:basedOn w:val="Normal"/>
+    <w:next w:val="Normal"/>
+    <w:uiPriority w:val="9"/>
+    <w:qFormat/>
+    <w:rsid w:val="00214824"/>
+    <w:pPr>
+      <w:keepNext/>
+      <w:numPr>
+        <w:ilvl w:val="2"/>
+        <w:numId w:val="1"/>
+      </w:numPr>
+      <w:outlineLvl w:val="2"/>
+    </w:pPr>
+    <w:rPr>
+      <w:i/>
+      <w:iCs/>
+    </w:rPr>
+  </w:style>
+  <w:style w:type="paragraph" w:styleId="Heading4">
+    <w:name w:val="heading 4"/>
+    <w:basedOn w:val="Normal"/>
+    <w:next w:val="Normal"/>
+    <w:uiPriority w:val="9"/>
+    <w:qFormat/>
+    <w:rsid w:val="00214824"/>
+    <w:pPr>
+      <w:keepNext/>
+      <w:numPr>
+        <w:ilvl w:val="3"/>
+        <w:numId w:val="1"/>
+      </w:numPr>
+      <w:spacing w:before="240" w:after="60"/>
+      <w:outlineLvl w:val="3"/>
+    </w:pPr>
+    <w:rPr>
+      <w:i/>
+      <w:iCs/>
+      <w:sz w:val="18"/>
+      <w:szCs w:val="18"/>
+    </w:rPr>
+  </w:style>
+  <w:style w:type="paragraph" w:styleId="Heading5">
+    <w:name w:val="heading 5"/>
+    <w:basedOn w:val="Normal"/>
+    <w:next w:val="Normal"/>
+    <w:uiPriority w:val="9"/>
+    <w:qFormat/>
+    <w:rsid w:val="00214824"/>
+    <w:pPr>
+      <w:numPr>
+        <w:ilvl w:val="4"/>
+        <w:numId w:val="1"/>
+      </w:numPr>
+      <w:spacing w:before="240" w:after="60"/>
+      <w:outlineLvl w:val="4"/>
+    </w:pPr>
+    <w:rPr>
+      <w:sz w:val="18"/>
+      <w:szCs w:val="18"/>
+    </w:rPr>
+  </w:style>
+  <w:style w:type="paragraph" w:styleId="Heading6">
+    <w:name w:val="heading 6"/>
+    <w:basedOn w:val="Normal"/>
+    <w:next w:val="Normal"/>
+    <w:uiPriority w:val="9"/>
+    <w:qFormat/>
+    <w:rsid w:val="00214824"/>
+    <w:pPr>
+      <w:numPr>
+        <w:ilvl w:val="5"/>
+        <w:numId w:val="1"/>
+      </w:numPr>
+      <w:spacing w:before="240" w:after="60"/>
+      <w:outlineLvl w:val="5"/>
+    </w:pPr>
+    <w:rPr>
+      <w:i/>
+      <w:iCs/>
+      <w:sz w:val="16"/>
+      <w:szCs w:val="16"/>
+    </w:rPr>
+  </w:style>
+  <w:style w:type="paragraph" w:styleId="Heading7">
+    <w:name w:val="heading 7"/>
+    <w:basedOn w:val="Normal"/>
+    <w:next w:val="Normal"/>
+    <w:uiPriority w:val="9"/>
+    <w:qFormat/>
+    <w:rsid w:val="00214824"/>
+    <w:pPr>
+      <w:numPr>
+        <w:ilvl w:val="6"/>
+        <w:numId w:val="1"/>
+      </w:numPr>
+      <w:spacing w:before="240" w:after="60"/>
+      <w:outlineLvl w:val="6"/>
+    </w:pPr>
+    <w:rPr>
+      <w:sz w:val="16"/>
+      <w:szCs w:val="16"/>
+    </w:rPr>
+  </w:style>
+  <w:style w:type="paragraph" w:styleId="Heading8">
+    <w:name w:val="heading 8"/>
+    <w:basedOn w:val="Normal"/>
+    <w:next w:val="Normal"/>
+    <w:uiPriority w:val="9"/>
+    <w:qFormat/>
+    <w:rsid w:val="00214824"/>
+    <w:pPr>
+      <w:numPr>
+        <w:ilvl w:val="7"/>
+        <w:numId w:val="1"/>
+      </w:numPr>
+      <w:spacing w:before="240" w:after="60"/>
+      <w:outlineLvl w:val="7"/>
+    </w:pPr>
+    <w:rPr>
+      <w:i/>
+      <w:iCs/>
+      <w:sz w:val="16"/>
+      <w:szCs w:val="16"/>
+    </w:rPr>
+  </w:style>
+  <w:style w:type="paragraph" w:styleId="Heading9">
+    <w:name w:val="heading 9"/>
+    <w:basedOn w:val="Normal"/>
+    <w:next w:val="Normal"/>
+    <w:uiPriority w:val="9"/>
+    <w:qFormat/>
+    <w:rsid w:val="00214824"/>
+    <w:pPr>
+      <w:numPr>
+        <w:ilvl w:val="8"/>
+        <w:numId w:val="1"/>
+      </w:numPr>
+      <w:spacing w:before="240" w:after="60"/>
+      <w:outlineLvl w:val="8"/>
+    </w:pPr>
+    <w:rPr>
+      <w:sz w:val="16"/>
+      <w:szCs w:val="16"/>
+    </w:rPr>
+  </w:style>
+  <w:style w:type="character" w:default="1" w:styleId="DefaultParagraphFont">
+    <w:name w:val="Default Paragraph Font"/>
+    <w:uiPriority w:val="1"/>
+    <w:semiHidden/>
+    <w:unhideWhenUsed/>
+  </w:style>
+  <w:style w:type="table" w:default="1" w:styleId="TableNormal">
+    <w:name w:val="Normal Table"/>
+    <w:uiPriority w:val="99"/>
+    <w:semiHidden/>
+    <w:unhideWhenUsed/>
+    <w:tblPr>
+      <w:tblInd w:w="0" w:type="dxa"/>
+      <w:tblCellMar>
+        <w:top w:w="0" w:type="dxa"/>
+        <w:left w:w="108" w:type="dxa"/>
+        <w:bottom w:w="0" w:type="dxa"/>
+        <w:right w:w="108" w:type="dxa"/>
+      </w:tblCellMar>
+    </w:tblPr>
+  </w:style>
+  <w:style w:type="numbering" w:default="1" w:styleId="NoList">
+    <w:name w:val="No List"/>
+    <w:uiPriority w:val="99"/>
+    <w:semiHidden/>
+    <w:unhideWhenUsed/>
+  </w:style>
+  <w:style w:type="paragraph" w:customStyle="1" w:styleId="Abstract">
+    <w:name w:val="Abstract"/>
+    <w:basedOn w:val="Normal"/>
+    <w:next w:val="Normal"/>
+    <w:rsid w:val="00214824"/>
+    <w:pPr>
+      <w:spacing w:before="20"/>
+      <w:ind w:firstLine="202"/>
+      <w:jc w:val="both"/>
+    </w:pPr>
+    <w:rPr>
+      <w:b/>
+      <w:bCs/>
+      <w:sz w:val="18"/>
+      <w:szCs w:val="18"/>
+    </w:rPr>
+  </w:style>
+  <w:style w:type="paragraph" w:customStyle="1" w:styleId="Authors">
+    <w:name w:val="Authors"/>
+    <w:basedOn w:val="Normal"/>
+    <w:next w:val="Normal"/>
+    <w:rsid w:val="00214824"/>
+    <w:pPr>
+      <w:framePr w:w="9072" w:hSpace="187" w:vSpace="187" w:wrap="notBeside" w:vAnchor="text" w:hAnchor="page" w:xAlign="center" w:y="1"/>
+      <w:spacing w:after="320"/>
+      <w:jc w:val="center"/>
+    </w:pPr>
+    <w:rPr>
+      <w:sz w:val="22"/>
+      <w:szCs w:val="22"/>
+    </w:rPr>
+  </w:style>
+  <w:style w:type="character" w:customStyle="1" w:styleId="MemberType">
+    <w:name w:val="MemberType"/>
+    <w:basedOn w:val="DefaultParagraphFont"/>
+    <w:rsid w:val="00214824"/>
+    <w:rPr>
+      <w:rFonts w:ascii="Times New Roman" w:hAnsi="Times New Roman" w:cs="Times New Roman"/>
+      <w:i/>
+      <w:iCs/>
+      <w:sz w:val="22"/>
+      <w:szCs w:val="22"/>
+    </w:rPr>
+  </w:style>
+  <w:style w:type="paragraph" w:styleId="Title">
+    <w:name w:val="Title"/>
+    <w:basedOn w:val="Normal"/>
+    <w:next w:val="Normal"/>
+    <w:qFormat/>
+    <w:rsid w:val="00214824"/>
+    <w:pPr>
+      <w:framePr w:w="9360" w:hSpace="187" w:vSpace="187" w:wrap="notBeside" w:vAnchor="text" w:hAnchor="page" w:xAlign="center" w:y="1"/>
+      <w:jc w:val="center"/>
+    </w:pPr>
+    <w:rPr>
+      <w:kern w:val="28"/>
+      <w:sz w:val="48"/>
+      <w:szCs w:val="48"/>
+    </w:rPr>
+  </w:style>
+  <w:style w:type="paragraph" w:styleId="FootnoteText">
+    <w:name w:val="footnote text"/>
+    <w:basedOn w:val="Normal"/>
+    <w:link w:val="FootnoteTextChar"/>
+    <w:semiHidden/>
+    <w:rsid w:val="00214824"/>
+    <w:pPr>
+      <w:ind w:firstLine="202"/>
+      <w:jc w:val="both"/>
+    </w:pPr>
+    <w:rPr>
+      <w:sz w:val="16"/>
+      <w:szCs w:val="16"/>
+    </w:rPr>
+  </w:style>
+  <w:style w:type="paragraph" w:customStyle="1" w:styleId="References">
+    <w:name w:val="References"/>
+    <w:basedOn w:val="Normal"/>
+    <w:rsid w:val="00214824"/>
+    <w:pPr>
+      <w:numPr>
+        <w:numId w:val="12"/>
+      </w:numPr>
+      <w:jc w:val="both"/>
+    </w:pPr>
+    <w:rPr>
+      <w:sz w:val="16"/>
+      <w:szCs w:val="16"/>
+    </w:rPr>
+  </w:style>
+  <w:style w:type="paragraph" w:customStyle="1" w:styleId="IndexTerms">
+    <w:name w:val="IndexTerms"/>
+    <w:basedOn w:val="Normal"/>
+    <w:next w:val="Normal"/>
+    <w:rsid w:val="00214824"/>
+    <w:pPr>
+      <w:ind w:firstLine="202"/>
+      <w:jc w:val="both"/>
+    </w:pPr>
+    <w:rPr>
+      <w:b/>
+      <w:bCs/>
+      <w:sz w:val="18"/>
+      <w:szCs w:val="18"/>
+    </w:rPr>
+  </w:style>
+  <w:style w:type="character" w:styleId="FootnoteReference">
+    <w:name w:val="footnote reference"/>
+    <w:basedOn w:val="DefaultParagraphFont"/>
+    <w:semiHidden/>
+    <w:rsid w:val="00214824"/>
+    <w:rPr>
+      <w:vertAlign w:val="superscript"/>
+    </w:rPr>
+  </w:style>
+  <w:style w:type="paragraph" w:styleId="Footer">
+    <w:name w:val="footer"/>
+    <w:basedOn w:val="Normal"/>
+    <w:link w:val="FooterChar"/>
+    <w:uiPriority w:val="99"/>
+    <w:rsid w:val="00214824"/>
+    <w:pPr>
+      <w:tabs>
+        <w:tab w:val="center" w:pos="4320"/>
+        <w:tab w:val="right" w:pos="8640"/>
+      </w:tabs>
+    </w:pPr>
+  </w:style>
+  <w:style w:type="paragraph" w:customStyle="1" w:styleId="Text">
+    <w:name w:val="Text"/>
+    <w:basedOn w:val="Normal"/>
+    <w:rsid w:val="00214824"/>
+    <w:pPr>
+      <w:widowControl w:val="0"/>
+      <w:spacing w:line="252" w:lineRule="auto"/>
+      <w:ind w:firstLine="202"/>
+      <w:jc w:val="both"/>
+    </w:pPr>
+  </w:style>
+  <w:style w:type="paragraph" w:customStyle="1" w:styleId="FigureCaption">
+    <w:name w:val="Figure Caption"/>
+    <w:basedOn w:val="Normal"/>
+    <w:rsid w:val="00214824"/>
+    <w:pPr>
+      <w:jc w:val="both"/>
+    </w:pPr>
+    <w:rPr>
+      <w:sz w:val="16"/>
+      <w:szCs w:val="16"/>
+    </w:rPr>
+  </w:style>
+  <w:style w:type="paragraph" w:customStyle="1" w:styleId="TableTitle">
+    <w:name w:val="Table Title"/>
+    <w:basedOn w:val="Normal"/>
+    <w:rsid w:val="00214824"/>
+    <w:pPr>
+      <w:jc w:val="center"/>
+    </w:pPr>
+    <w:rPr>
+      <w:smallCaps/>
+      <w:sz w:val="16"/>
+      <w:szCs w:val="16"/>
+    </w:rPr>
+  </w:style>
+  <w:style w:type="paragraph" w:customStyle="1" w:styleId="ReferenceHead">
+    <w:name w:val="Reference Head"/>
+    <w:basedOn w:val="Heading1"/>
+    <w:link w:val="ReferenceHeadChar"/>
+    <w:rsid w:val="00214824"/>
+    <w:pPr>
+      <w:numPr>
+        <w:numId w:val="0"/>
+      </w:numPr>
+    </w:pPr>
+  </w:style>
+  <w:style w:type="paragraph" w:styleId="Header">
+    <w:name w:val="header"/>
+    <w:basedOn w:val="Normal"/>
+    <w:rsid w:val="00214824"/>
+    <w:pPr>
+      <w:tabs>
+        <w:tab w:val="center" w:pos="4320"/>
+        <w:tab w:val="right" w:pos="8640"/>
+      </w:tabs>
+    </w:pPr>
+  </w:style>
+  <w:style w:type="paragraph" w:customStyle="1" w:styleId="Equation">
+    <w:name w:val="Equation"/>
+    <w:basedOn w:val="Normal"/>
+    <w:next w:val="Normal"/>
+    <w:rsid w:val="00214824"/>
+    <w:pPr>
+      <w:widowControl w:val="0"/>
+      <w:tabs>
+        <w:tab w:val="right" w:pos="5040"/>
+      </w:tabs>
+      <w:spacing w:line="252" w:lineRule="auto"/>
+      <w:jc w:val="both"/>
+    </w:pPr>
+  </w:style>
+  <w:style w:type="character" w:styleId="Hyperlink">
+    <w:name w:val="Hyperlink"/>
+    <w:basedOn w:val="DefaultParagraphFont"/>
+    <w:rsid w:val="00214824"/>
+    <w:rPr>
+      <w:color w:val="0000FF"/>
+      <w:u w:val="single"/>
+    </w:rPr>
+  </w:style>
+  <w:style w:type="character" w:styleId="FollowedHyperlink">
+    <w:name w:val="FollowedHyperlink"/>
+    <w:basedOn w:val="DefaultParagraphFont"/>
+    <w:rsid w:val="00214824"/>
+    <w:rPr>
+      <w:color w:val="800080"/>
+      <w:u w:val="single"/>
+    </w:rPr>
+  </w:style>
+  <w:style w:type="paragraph" w:styleId="BodyTextIndent">
+    <w:name w:val="Body Text Indent"/>
+    <w:basedOn w:val="Normal"/>
+    <w:link w:val="BodyTextIndentChar"/>
+    <w:rsid w:val="00214824"/>
+    <w:pPr>
+      <w:ind w:left="630" w:hanging="630"/>
+    </w:pPr>
+    <w:rPr>
+      <w:szCs w:val="24"/>
+    </w:rPr>
+  </w:style>
+  <w:style w:type="paragraph" w:styleId="DocumentMap">
+    <w:name w:val="Document Map"/>
+    <w:basedOn w:val="Normal"/>
+    <w:semiHidden/>
+    <w:rsid w:val="00DC5FC7"/>
+    <w:pPr>
+      <w:shd w:val="clear" w:color="auto" w:fill="000080"/>
+    </w:pPr>
+    <w:rPr>
+      <w:rFonts w:ascii="Tahoma" w:hAnsi="Tahoma" w:cs="Tahoma"/>
+    </w:rPr>
+  </w:style>
+  <w:style w:type="paragraph" w:customStyle="1" w:styleId="Pa0">
+    <w:name w:val="Pa0"/>
+    <w:basedOn w:val="Normal"/>
+    <w:next w:val="Normal"/>
+    <w:rsid w:val="00426966"/>
+    <w:pPr>
+      <w:widowControl w:val="0"/>
+      <w:adjustRightInd w:val="0"/>
+      <w:spacing w:line="241" w:lineRule="atLeast"/>
+    </w:pPr>
+    <w:rPr>
+      <w:rFonts w:ascii="Baskerville" w:hAnsi="Baskerville"/>
+      <w:sz w:val="24"/>
+      <w:szCs w:val="24"/>
+    </w:rPr>
+  </w:style>
+  <w:style w:type="character" w:customStyle="1" w:styleId="A5">
+    <w:name w:val="A5"/>
+    <w:rsid w:val="00426966"/>
+    <w:rPr>
+      <w:color w:val="00529F"/>
+      <w:sz w:val="20"/>
+      <w:szCs w:val="20"/>
+    </w:rPr>
+  </w:style>
+  <w:style w:type="paragraph" w:styleId="BalloonText">
+    <w:name w:val="Balloon Text"/>
+    <w:basedOn w:val="Normal"/>
+    <w:link w:val="BalloonTextChar"/>
+    <w:rsid w:val="00F33D49"/>
+    <w:rPr>
+      <w:rFonts w:ascii="Tahoma" w:hAnsi="Tahoma" w:cs="Tahoma"/>
+      <w:sz w:val="16"/>
+      <w:szCs w:val="16"/>
+    </w:rPr>
+  </w:style>
+  <w:style w:type="character" w:customStyle="1" w:styleId="BalloonTextChar">
+    <w:name w:val="Balloon Text Char"/>
+    <w:basedOn w:val="DefaultParagraphFont"/>
+    <w:link w:val="BalloonText"/>
+    <w:rsid w:val="00F33D49"/>
+    <w:rPr>
+      <w:rFonts w:ascii="Tahoma" w:hAnsi="Tahoma" w:cs="Tahoma"/>
+      <w:sz w:val="16"/>
+      <w:szCs w:val="16"/>
+    </w:rPr>
+  </w:style>
+  <w:style w:type="character" w:styleId="PlaceholderText">
+    <w:name w:val="Placeholder Text"/>
+    <w:basedOn w:val="DefaultParagraphFont"/>
+    <w:uiPriority w:val="99"/>
+    <w:semiHidden/>
+    <w:rsid w:val="009A1F6E"/>
+    <w:rPr>
+      <w:color w:val="808080"/>
+    </w:rPr>
+  </w:style>
+  <w:style w:type="paragraph" w:customStyle="1" w:styleId="ParagraphStyle1">
+    <w:name w:val="Paragraph Style 1"/>
+    <w:basedOn w:val="Normal"/>
+    <w:uiPriority w:val="99"/>
+    <w:rsid w:val="00C82D86"/>
+    <w:pPr>
+      <w:widowControl w:val="0"/>
+      <w:tabs>
+        <w:tab w:val="left" w:pos="480"/>
+      </w:tabs>
+      <w:adjustRightInd w:val="0"/>
+      <w:spacing w:before="100" w:line="280" w:lineRule="atLeast"/>
+      <w:textAlignment w:val="center"/>
+    </w:pPr>
+    <w:rPr>
+      <w:rFonts w:ascii="Formata-Regular" w:eastAsiaTheme="minorEastAsia" w:hAnsi="Formata-Regular" w:cs="Formata-Regular"/>
+      <w:color w:val="000000"/>
+      <w:sz w:val="22"/>
+      <w:szCs w:val="22"/>
+      <w:lang w:eastAsia="ja-JP"/>
+    </w:rPr>
+  </w:style>
+  <w:style w:type="character" w:customStyle="1" w:styleId="BodyText1">
+    <w:name w:val="Body Text1"/>
+    <w:basedOn w:val="DefaultParagraphFont"/>
+    <w:uiPriority w:val="99"/>
+    <w:rsid w:val="00C82D86"/>
+    <w:rPr>
+      <w:rFonts w:ascii="Verdana" w:hAnsi="Verdana" w:cs="Verdana"/>
+      <w:color w:val="000000"/>
+      <w:sz w:val="22"/>
+      <w:szCs w:val="22"/>
+    </w:rPr>
+  </w:style>
+  <w:style w:type="character" w:customStyle="1" w:styleId="bodytype">
+    <w:name w:val="body type"/>
+    <w:basedOn w:val="DefaultParagraphFont"/>
+    <w:uiPriority w:val="99"/>
+    <w:rsid w:val="00C82D86"/>
+    <w:rPr>
+      <w:rFonts w:ascii="Formata-Regular" w:hAnsi="Formata-Regular" w:cs="Formata-Regular"/>
+      <w:color w:val="000000"/>
+      <w:sz w:val="22"/>
+      <w:szCs w:val="22"/>
+    </w:rPr>
+  </w:style>
+  <w:style w:type="paragraph" w:customStyle="1" w:styleId="Style1">
+    <w:name w:val="Style1"/>
+    <w:basedOn w:val="ReferenceHead"/>
+    <w:link w:val="Style1Char"/>
+    <w:qFormat/>
+    <w:rsid w:val="003F52AD"/>
+  </w:style>
+  <w:style w:type="character" w:customStyle="1" w:styleId="Heading1Char">
+    <w:name w:val="Heading 1 Char"/>
+    <w:basedOn w:val="DefaultParagraphFont"/>
+    <w:link w:val="Heading1"/>
+    <w:uiPriority w:val="9"/>
+    <w:rsid w:val="003F52AD"/>
+    <w:rPr>
+      <w:smallCaps/>
+      <w:kern w:val="28"/>
+    </w:rPr>
+  </w:style>
+  <w:style w:type="character" w:customStyle="1" w:styleId="ReferenceHeadChar">
+    <w:name w:val="Reference Head Char"/>
+    <w:basedOn w:val="Heading1Char"/>
+    <w:link w:val="ReferenceHead"/>
+    <w:rsid w:val="003F52AD"/>
+    <w:rPr>
+      <w:smallCaps/>
+      <w:kern w:val="28"/>
+    </w:rPr>
+  </w:style>
+  <w:style w:type="character" w:customStyle="1" w:styleId="Style1Char">
+    <w:name w:val="Style1 Char"/>
+    <w:basedOn w:val="ReferenceHeadChar"/>
+    <w:link w:val="Style1"/>
+    <w:rsid w:val="003F52AD"/>
+    <w:rPr>
+      <w:smallCaps/>
+      <w:kern w:val="28"/>
+    </w:rPr>
+  </w:style>
+  <w:style w:type="paragraph" w:styleId="Revision">
+    <w:name w:val="Revision"/>
+    <w:hidden/>
+    <w:uiPriority w:val="99"/>
+    <w:semiHidden/>
+    <w:rsid w:val="001B36B1"/>
+  </w:style>
+  <w:style w:type="character" w:customStyle="1" w:styleId="BodyText2">
+    <w:name w:val="Body Text2"/>
+    <w:basedOn w:val="DefaultParagraphFont"/>
+    <w:uiPriority w:val="99"/>
+    <w:rsid w:val="001B36B1"/>
+    <w:rPr>
+      <w:rFonts w:ascii="Verdana" w:hAnsi="Verdana" w:cs="Verdana"/>
+      <w:color w:val="000000"/>
+      <w:sz w:val="22"/>
+      <w:szCs w:val="22"/>
+    </w:rPr>
+  </w:style>
+  <w:style w:type="character" w:customStyle="1" w:styleId="Heading2Char">
+    <w:name w:val="Heading 2 Char"/>
+    <w:basedOn w:val="DefaultParagraphFont"/>
+    <w:link w:val="Heading2"/>
+    <w:uiPriority w:val="9"/>
+    <w:rsid w:val="001B36B1"/>
+    <w:rPr>
+      <w:i/>
+      <w:iCs/>
+    </w:rPr>
+  </w:style>
+  <w:style w:type="paragraph" w:customStyle="1" w:styleId="TextL-MAG">
+    <w:name w:val="Text L-MAG"/>
+    <w:basedOn w:val="Normal"/>
+    <w:link w:val="TextL-MAGChar"/>
+    <w:qFormat/>
+    <w:rsid w:val="009C7D17"/>
+    <w:pPr>
+      <w:widowControl w:val="0"/>
+      <w:tabs>
+        <w:tab w:val="left" w:pos="360"/>
+      </w:tabs>
+      <w:spacing w:line="276" w:lineRule="auto"/>
+      <w:ind w:firstLine="360"/>
+      <w:jc w:val="both"/>
+    </w:pPr>
+    <w:rPr>
+      <w:rFonts w:ascii="Arial" w:eastAsia="MS Mincho" w:hAnsi="Arial"/>
+      <w:sz w:val="18"/>
+      <w:szCs w:val="22"/>
+      <w:lang w:eastAsia="ja-JP"/>
+    </w:rPr>
+  </w:style>
+  <w:style w:type="character" w:customStyle="1" w:styleId="TextL-MAGChar">
+    <w:name w:val="Text L-MAG Char"/>
+    <w:basedOn w:val="DefaultParagraphFont"/>
+    <w:link w:val="TextL-MAG"/>
+    <w:rsid w:val="009C7D17"/>
+    <w:rPr>
+      <w:rFonts w:ascii="Arial" w:eastAsia="MS Mincho" w:hAnsi="Arial"/>
+      <w:sz w:val="18"/>
+      <w:szCs w:val="22"/>
+      <w:lang w:eastAsia="ja-JP"/>
+    </w:rPr>
+  </w:style>
+  <w:style w:type="character" w:customStyle="1" w:styleId="FooterChar">
+    <w:name w:val="Footer Char"/>
+    <w:basedOn w:val="DefaultParagraphFont"/>
+    <w:link w:val="Footer"/>
+    <w:uiPriority w:val="99"/>
+    <w:rsid w:val="00D90C10"/>
+  </w:style>
+  <w:style w:type="character" w:customStyle="1" w:styleId="FootnoteTextChar">
+    <w:name w:val="Footnote Text Char"/>
+    <w:basedOn w:val="DefaultParagraphFont"/>
+    <w:link w:val="FootnoteText"/>
+    <w:semiHidden/>
+    <w:rsid w:val="00C075EF"/>
+    <w:rPr>
+      <w:sz w:val="16"/>
+      <w:szCs w:val="16"/>
+    </w:rPr>
+  </w:style>
+  <w:style w:type="character" w:customStyle="1" w:styleId="BodyTextIndentChar">
+    <w:name w:val="Body Text Indent Char"/>
+    <w:basedOn w:val="DefaultParagraphFont"/>
+    <w:link w:val="BodyTextIndent"/>
+    <w:rsid w:val="003F26BD"/>
+    <w:rPr>
+      <w:szCs w:val="24"/>
+    </w:rPr>
+  </w:style>
+  <w:style w:type="paragraph" w:styleId="NormalWeb">
+    <w:name w:val="Normal (Web)"/>
+    <w:basedOn w:val="Normal"/>
+    <w:uiPriority w:val="99"/>
+    <w:unhideWhenUsed/>
+    <w:rsid w:val="00971B5C"/>
+    <w:rPr>
+      <w:rFonts w:eastAsiaTheme="minorHAnsi"/>
+      <w:sz w:val="24"/>
+      <w:szCs w:val="24"/>
+    </w:rPr>
+  </w:style>
+  <w:style w:type="paragraph" w:styleId="Caption">
+    <w:name w:val="caption"/>
+    <w:basedOn w:val="Normal"/>
+    <w:next w:val="Normal"/>
+    <w:unhideWhenUsed/>
+    <w:qFormat/>
+    <w:rsid w:val="005A62EC"/>
+    <w:pPr>
+      <w:spacing w:after="200"/>
+    </w:pPr>
+    <w:rPr>
+      <w:i/>
+      <w:iCs/>
+      <w:color w:val="1F497D" w:themeColor="text2"/>
+      <w:sz w:val="18"/>
+      <w:szCs w:val="18"/>
+    </w:rPr>
+  </w:style>
+  <w:style w:type="character" w:customStyle="1" w:styleId="selectable">
+    <w:name w:val="selectable"/>
+    <w:basedOn w:val="DefaultParagraphFont"/>
+    <w:rsid w:val="0074179A"/>
+  </w:style>
+  <w:style w:type="paragraph" w:styleId="ListParagraph">
+    <w:name w:val="List Paragraph"/>
+    <w:basedOn w:val="Normal"/>
+    <w:uiPriority w:val="34"/>
+    <w:qFormat/>
+    <w:rsid w:val="00E07B30"/>
+    <w:pPr>
+      <w:ind w:left="720"/>
+      <w:contextualSpacing/>
+    </w:pPr>
+  </w:style>
+</w:styles>
+</file>
+
+<file path=word/stylesWithEffects.xml><?xml version="1.0" encoding="utf-8"?>
+<w:styles xmlns:wpc="http://schemas.microsoft.com/office/word/2010/wordprocessingCanvas" xmlns:mc="http://schemas.openxmlformats.org/markup-compatibility/2006" xmlns:o="urn:schemas-microsoft-com:office:office" xmlns:r="http://schemas.openxmlformats.org/officeDocument/2006/relationships" xmlns:m="http://schemas.openxmlformats.org/officeDocument/2006/math" xmlns:v="urn:schemas-microsoft-com:vml" xmlns:wp14="http://schemas.microsoft.com/office/word/2010/wordprocessingDrawing" xmlns:wp="http://schemas.openxmlformats.org/drawingml/2006/wordprocessingDrawing" xmlns:w10="urn:schemas-microsoft-com:office:word" xmlns:w="http://schemas.openxmlformats.org/wordprocessingml/2006/main" xmlns:w14="http://schemas.microsoft.com/office/word/2010/wordml" xmlns:wpg="http://schemas.microsoft.com/office/word/2010/wordprocessingGroup" xmlns:wpi="http://schemas.microsoft.com/office/word/2010/wordprocessingInk" xmlns:wne="http://schemas.microsoft.com/office/word/2006/wordml" xmlns:wps="http://schemas.microsoft.com/office/word/2010/wordprocessingShape" mc:Ignorable="w14 wp14">
+  <w:docDefaults>
+    <w:rPrDefault>
+      <w:rPr>
+        <w:rFonts w:ascii="Times New Roman" w:eastAsia="Times New Roman" w:hAnsi="Times New Roman" w:cs="Times New Roman"/>
+        <w:lang w:val="en-US" w:eastAsia="en-US" w:bidi="ar-SA"/>
+      </w:rPr>
+    </w:rPrDefault>
+    <w:pPrDefault/>
+  </w:docDefaults>
+  <w:latentStyles w:defLockedState="0" w:defUIPriority="0" w:defSemiHidden="1" w:defUnhideWhenUsed="1" w:defQFormat="0" w:count="267">
+    <w:lsdException w:name="Normal" w:semiHidden="0" w:unhideWhenUsed="0" w:qFormat="1"/>
+    <w:lsdException w:name="heading 1" w:semiHidden="0" w:uiPriority="9" w:unhideWhenUsed="0" w:qFormat="1"/>
+    <w:lsdException w:name="heading 2" w:semiHidden="0" w:uiPriority="9" w:unhideWhenUsed="0" w:qFormat="1"/>
+    <w:lsdException w:name="heading 3" w:semiHidden="0" w:uiPriority="9" w:unhideWhenUsed="0" w:qFormat="1"/>
+    <w:lsdException w:name="heading 4" w:semiHidden="0" w:uiPriority="9" w:unhideWhenUsed="0" w:qFormat="1"/>
+    <w:lsdException w:name="heading 5" w:semiHidden="0" w:uiPriority="9" w:unhideWhenUsed="0" w:qFormat="1"/>
+    <w:lsdException w:name="heading 6" w:uiPriority="9" w:qFormat="1"/>
+    <w:lsdException w:name="heading 7" w:semiHidden="0" w:uiPriority="9" w:unhideWhenUsed="0" w:qFormat="1"/>
+    <w:lsdException w:name="heading 8" w:semiHidden="0" w:uiPriority="9" w:unhideWhenUsed="0" w:qFormat="1"/>
+    <w:lsdException w:name="heading 9" w:semiHidden="0" w:uiPriority="9" w:unhideWhenUsed="0" w:qFormat="1"/>
+    <w:lsdException w:name="index 1" w:semiHidden="0" w:unhideWhenUsed="0"/>
+    <w:lsdException w:name="index 2" w:semiHidden="0" w:unhideWhenUsed="0"/>
+    <w:lsdException w:name="footer" w:uiPriority="99"/>
+    <w:lsdException w:name="caption" w:qFormat="1"/>
+    <w:lsdException w:name="List Bullet 2" w:semiHidden="0" w:unhideWhenUsed="0"/>
+    <w:lsdException w:name="List Bullet 5" w:semiHidden="0" w:unhideWhenUsed="0"/>
+    <w:lsdException w:name="List Number 2" w:semiHidden="0" w:unhideWhenUsed="0"/>
+    <w:lsdException w:name="Title" w:semiHidden="0" w:unhideWhenUsed="0" w:qFormat="1"/>
+    <w:lsdException w:name="Subtitle" w:semiHidden="0" w:unhideWhenUsed="0" w:qFormat="1"/>
+    <w:lsdException w:name="Note Heading" w:semiHidden="0" w:unhideWhenUsed="0"/>
+    <w:lsdException w:name="Body Text 2" w:semiHidden="0" w:unhideWhenUsed="0"/>
+    <w:lsdException w:name="Body Text 3" w:semiHidden="0" w:unhideWhenUsed="0"/>
+    <w:lsdException w:name="Body Text Indent 2" w:semiHidden="0" w:unhideWhenUsed="0"/>
+    <w:lsdException w:name="Strong" w:semiHidden="0" w:unhideWhenUsed="0" w:qFormat="1"/>
+    <w:lsdException w:name="Emphasis" w:semiHidden="0" w:unhideWhenUsed="0" w:qFormat="1"/>
+    <w:lsdException w:name="Normal (Web)" w:uiPriority="99"/>
+    <w:lsdException w:name="Table Grid" w:semiHidden="0" w:unhideWhenUsed="0"/>
+    <w:lsdException w:name="Placeholder Text" w:uiPriority="99" w:unhideWhenUsed="0"/>
+    <w:lsdException w:name="No Spacing" w:semiHidden="0" w:uiPriority="1" w:unhideWhenUsed="0" w:qFormat="1"/>
+    <w:lsdException w:name="Light Shading" w:semiHidden="0" w:uiPriority="60" w:unhideWhenUsed="0"/>
+    <w:lsdException w:name="Light List" w:semiHidden="0" w:uiPriority="61" w:unhideWhenUsed="0"/>
+    <w:lsdException w:name="Light Grid" w:semiHidden="0" w:uiPriority="62" w:unhideWhenUsed="0"/>
+    <w:lsdException w:name="Medium Shading 1" w:semiHidden="0" w:uiPriority="63" w:unhideWhenUsed="0"/>
+    <w:lsdException w:name="Medium Shading 2" w:semiHidden="0" w:uiPriority="64" w:unhideWhenUsed="0"/>
+    <w:lsdException w:name="Medium List 1" w:semiHidden="0" w:uiPriority="65" w:unhideWhenUsed="0"/>
+    <w:lsdException w:name="Medium List 2" w:semiHidden="0" w:uiPriority="66" w:unhideWhenUsed="0"/>
+    <w:lsdException w:name="Medium Grid 1" w:semiHidden="0" w:uiPriority="67" w:unhideWhenUsed="0"/>
+    <w:lsdException w:name="Medium Grid 2" w:semiHidden="0" w:uiPriority="68" w:unhideWhenUsed="0"/>
+    <w:lsdException w:name="Medium Grid 3" w:semiHidden="0" w:uiPriority="69" w:unhideWhenUsed="0"/>
+    <w:lsdException w:name="Dark List" w:semiHidden="0" w:uiPriority="70" w:unhideWhenUsed="0"/>
+    <w:lsdException w:name="Colorful Shading" w:semiHidden="0" w:uiPriority="71" w:unhideWhenUsed="0"/>
+    <w:lsdException w:name="Colorful List" w:semiHidden="0" w:uiPriority="72" w:unhideWhenUsed="0"/>
+    <w:lsdException w:name="Colorful Grid" w:semiHidden="0" w:uiPriority="73" w:unhideWhenUsed="0"/>
+    <w:lsdException w:name="Light Shading Accent 1" w:semiHidden="0" w:uiPriority="60" w:unhideWhenUsed="0"/>
+    <w:lsdException w:name="Light List Accent 1" w:semiHidden="0" w:uiPriority="61" w:unhideWhenUsed="0"/>
+    <w:lsdException w:name="Light Grid Accent 1" w:semiHidden="0" w:uiPriority="62" w:unhideWhenUsed="0"/>
+    <w:lsdException w:name="Medium Shading 1 Accent 1" w:semiHidden="0" w:uiPriority="63" w:unhideWhenUsed="0"/>
+    <w:lsdException w:name="Medium Shading 2 Accent 1" w:semiHidden="0" w:uiPriority="64" w:unhideWhenUsed="0"/>
+    <w:lsdException w:name="Medium List 1 Accent 1" w:semiHidden="0" w:uiPriority="65" w:unhideWhenUsed="0"/>
+    <w:lsdException w:name="Revision" w:uiPriority="99" w:unhideWhenUsed="0"/>
+    <w:lsdException w:name="List Paragraph" w:semiHidden="0" w:uiPriority="34" w:unhideWhenUsed="0" w:qFormat="1"/>
+    <w:lsdException w:name="Quote" w:semiHidden="0" w:uiPriority="29" w:unhideWhenUsed="0" w:qFormat="1"/>
+    <w:lsdException w:name="Intense Quote" w:semiHidden="0" w:uiPriority="30" w:unhideWhenUsed="0" w:qFormat="1"/>
+    <w:lsdException w:name="Medium List 2 Accent 1" w:semiHidden="0" w:uiPriority="66" w:unhideWhenUsed="0"/>
+    <w:lsdException w:name="Medium Grid 1 Accent 1" w:semiHidden="0" w:uiPriority="67" w:unhideWhenUsed="0"/>
+    <w:lsdException w:name="Medium Grid 2 Accent 1" w:semiHidden="0" w:uiPriority="68" w:unhideWhenUsed="0"/>
+    <w:lsdException w:name="Medium Grid 3 Accent 1" w:semiHidden="0" w:uiPriority="69" w:unhideWhenUsed="0"/>
+    <w:lsdException w:name="Dark List Accent 1" w:semiHidden="0" w:uiPriority="70" w:unhideWhenUsed="0"/>
+    <w:lsdException w:name="Colorful Shading Accent 1" w:semiHidden="0" w:uiPriority="71" w:unhideWhenUsed="0"/>
+    <w:lsdException w:name="Colorful List Accent 1" w:semiHidden="0" w:uiPriority="72" w:unhideWhenUsed="0"/>
+    <w:lsdException w:name="Colorful Grid Accent 1" w:semiHidden="0" w:uiPriority="73" w:unhideWhenUsed="0"/>
+    <w:lsdException w:name="Light Shading Accent 2" w:semiHidden="0" w:uiPriority="60" w:unhideWhenUsed="0"/>
+    <w:lsdException w:name="Light List Accent 2" w:semiHidden="0" w:uiPriority="61" w:unhideWhenUsed="0"/>
+    <w:lsdException w:name="Light Grid Accent 2" w:semiHidden="0" w:uiPriority="62" w:unhideWhenUsed="0"/>
+    <w:lsdException w:name="Medium Shading 1 Accent 2" w:semiHidden="0" w:uiPriority="63" w:unhideWhenUsed="0"/>
+    <w:lsdException w:name="Medium Shading 2 Accent 2" w:semiHidden="0" w:uiPriority="64" w:unhideWhenUsed="0"/>
+    <w:lsdException w:name="Medium List 1 Accent 2" w:semiHidden="0" w:uiPriority="65" w:unhideWhenUsed="0"/>
+    <w:lsdException w:name="Medium List 2 Accent 2" w:semiHidden="0" w:uiPriority="66" w:unhideWhenUsed="0"/>
+    <w:lsdException w:name="Medium Grid 1 Accent 2" w:semiHidden="0" w:uiPriority="67" w:unhideWhenUsed="0"/>
+    <w:lsdException w:name="Medium Grid 2 Accent 2" w:semiHidden="0" w:uiPriority="68" w:unhideWhenUsed="0"/>
+    <w:lsdException w:name="Medium Grid 3 Accent 2" w:semiHidden="0" w:uiPriority="69" w:unhideWhenUsed="0"/>
+    <w:lsdException w:name="Dark List Accent 2" w:semiHidden="0" w:uiPriority="70" w:unhideWhenUsed="0"/>
+    <w:lsdException w:name="Colorful Shading Accent 2" w:semiHidden="0" w:uiPriority="71" w:unhideWhenUsed="0"/>
+    <w:lsdException w:name="Colorful List Accent 2" w:semiHidden="0" w:uiPriority="72" w:unhideWhenUsed="0"/>
+    <w:lsdException w:name="Colorful Grid Accent 2" w:semiHidden="0" w:uiPriority="73" w:unhideWhenUsed="0"/>
+    <w:lsdException w:name="Light Shading Accent 3" w:semiHidden="0" w:uiPriority="60" w:unhideWhenUsed="0"/>
+    <w:lsdException w:name="Light List Accent 3" w:semiHidden="0" w:uiPriority="61" w:unhideWhenUsed="0"/>
+    <w:lsdException w:name="Light Grid Accent 3" w:semiHidden="0" w:uiPriority="62" w:unhideWhenUsed="0"/>
+    <w:lsdException w:name="Medium Shading 1 Accent 3" w:semiHidden="0" w:uiPriority="63" w:unhideWhenUsed="0"/>
+    <w:lsdException w:name="Medium Shading 2 Accent 3" w:semiHidden="0" w:uiPriority="64" w:unhideWhenUsed="0"/>
+    <w:lsdException w:name="Medium List 1 Accent 3" w:semiHidden="0" w:uiPriority="65" w:unhideWhenUsed="0"/>
+    <w:lsdException w:name="Medium List 2 Accent 3" w:semiHidden="0" w:uiPriority="66" w:unhideWhenUsed="0"/>
+    <w:lsdException w:name="Medium Grid 1 Accent 3" w:semiHidden="0" w:uiPriority="67" w:unhideWhenUsed="0"/>
+    <w:lsdException w:name="Medium Grid 2 Accent 3" w:semiHidden="0" w:uiPriority="68" w:unhideWhenUsed="0"/>
+    <w:lsdException w:name="Medium Grid 3 Accent 3" w:semiHidden="0" w:uiPriority="69" w:unhideWhenUsed="0"/>
+    <w:lsdException w:name="Dark List Accent 3" w:semiHidden="0" w:uiPriority="70" w:unhideWhenUsed="0"/>
+    <w:lsdException w:name="Colorful Shading Accent 3" w:semiHidden="0" w:uiPriority="71" w:unhideWhenUsed="0"/>
+    <w:lsdException w:name="Colorful List Accent 3" w:semiHidden="0" w:uiPriority="72" w:unhideWhenUsed="0"/>
+    <w:lsdException w:name="Colorful Grid Accent 3" w:semiHidden="0" w:uiPriority="73" w:unhideWhenUsed="0"/>
+    <w:lsdException w:name="Light Shading Accent 4" w:semiHidden="0" w:uiPriority="60" w:unhideWhenUsed="0"/>
+    <w:lsdException w:name="Light List Accent 4" w:semiHidden="0" w:uiPriority="61" w:unhideWhenUsed="0"/>
+    <w:lsdException w:name="Light Grid Accent 4" w:semiHidden="0" w:uiPriority="62" w:unhideWhenUsed="0"/>
+    <w:lsdException w:name="Medium Shading 1 Accent 4" w:semiHidden="0" w:uiPriority="63" w:unhideWhenUsed="0"/>
+    <w:lsdException w:name="Medium Shading 2 Accent 4" w:semiHidden="0" w:uiPriority="64" w:unhideWhenUsed="0"/>
+    <w:lsdException w:name="Medium List 1 Accent 4" w:semiHidden="0" w:uiPriority="65" w:unhideWhenUsed="0"/>
+    <w:lsdException w:name="Medium List 2 Accent 4" w:semiHidden="0" w:uiPriority="66" w:unhideWhenUsed="0"/>
+    <w:lsdException w:name="Medium Grid 1 Accent 4" w:semiHidden="0" w:uiPriority="67" w:unhideWhenUsed="0"/>
+    <w:lsdException w:name="Medium Grid 2 Accent 4" w:semiHidden="0" w:uiPriority="68" w:unhideWhenUsed="0"/>
+    <w:lsdException w:name="Medium Grid 3 Accent 4" w:semiHidden="0" w:uiPriority="69" w:unhideWhenUsed="0"/>
+    <w:lsdException w:name="Dark List Accent 4" w:semiHidden="0" w:uiPriority="70" w:unhideWhenUsed="0"/>
+    <w:lsdException w:name="Colorful Shading Accent 4" w:semiHidden="0" w:uiPriority="71" w:unhideWhenUsed="0"/>
+    <w:lsdException w:name="Colorful List Accent 4" w:semiHidden="0" w:uiPriority="72" w:unhideWhenUsed="0"/>
+    <w:lsdException w:name="Colorful Grid Accent 4" w:semiHidden="0" w:uiPriority="73" w:unhideWhenUsed="0"/>
+    <w:lsdException w:name="Light Shading Accent 5" w:semiHidden="0" w:uiPriority="60" w:unhideWhenUsed="0"/>
+    <w:lsdException w:name="Light List Accent 5" w:semiHidden="0" w:uiPriority="61" w:unhideWhenUsed="0"/>
+    <w:lsdException w:name="Light Grid Accent 5" w:semiHidden="0" w:uiPriority="62" w:unhideWhenUsed="0"/>
+    <w:lsdException w:name="Medium Shading 1 Accent 5" w:semiHidden="0" w:uiPriority="63" w:unhideWhenUsed="0"/>
+    <w:lsdException w:name="Medium Shading 2 Accent 5" w:semiHidden="0" w:uiPriority="64" w:unhideWhenUsed="0"/>
+    <w:lsdException w:name="Medium List 1 Accent 5" w:semiHidden="0" w:uiPriority="65" w:unhideWhenUsed="0"/>
+    <w:lsdException w:name="Medium List 2 Accent 5" w:semiHidden="0" w:uiPriority="66" w:unhideWhenUsed="0"/>
+    <w:lsdException w:name="Medium Grid 1 Accent 5" w:semiHidden="0" w:uiPriority="67" w:unhideWhenUsed="0"/>
+    <w:lsdException w:name="Medium Grid 2 Accent 5" w:semiHidden="0" w:uiPriority="68" w:unhideWhenUsed="0"/>
+    <w:lsdException w:name="Medium Grid 3 Accent 5" w:semiHidden="0" w:uiPriority="69" w:unhideWhenUsed="0"/>
+    <w:lsdException w:name="Dark List Accent 5" w:semiHidden="0" w:uiPriority="70" w:unhideWhenUsed="0"/>
+    <w:lsdException w:name="Colorful Shading Accent 5" w:semiHidden="0" w:uiPriority="71" w:unhideWhenUsed="0"/>
+    <w:lsdException w:name="Colorful List Accent 5" w:semiHidden="0" w:uiPriority="72" w:unhideWhenUsed="0"/>
+    <w:lsdException w:name="Colorful Grid Accent 5" w:semiHidden="0" w:uiPriority="73" w:unhideWhenUsed="0"/>
+    <w:lsdException w:name="Light Shading Accent 6" w:semiHidden="0" w:uiPriority="60" w:unhideWhenUsed="0"/>
+    <w:lsdException w:name="Light List Accent 6" w:semiHidden="0" w:uiPriority="61" w:unhideWhenUsed="0"/>
+    <w:lsdException w:name="Light Grid Accent 6" w:semiHidden="0" w:uiPriority="62" w:unhideWhenUsed="0"/>
+    <w:lsdException w:name="Medium Shading 1 Accent 6" w:semiHidden="0" w:uiPriority="63" w:unhideWhenUsed="0"/>
+    <w:lsdException w:name="Medium Shading 2 Accent 6" w:semiHidden="0" w:uiPriority="64" w:unhideWhenUsed="0"/>
+    <w:lsdException w:name="Medium List 1 Accent 6" w:semiHidden="0" w:uiPriority="65" w:unhideWhenUsed="0"/>
+    <w:lsdException w:name="Medium List 2 Accent 6" w:semiHidden="0" w:uiPriority="66" w:unhideWhenUsed="0"/>
+    <w:lsdException w:name="Medium Grid 1 Accent 6" w:semiHidden="0" w:uiPriority="67" w:unhideWhenUsed="0"/>
+    <w:lsdException w:name="Medium Grid 2 Accent 6" w:semiHidden="0" w:uiPriority="68" w:unhideWhenUsed="0"/>
+    <w:lsdException w:name="Medium Grid 3 Accent 6" w:semiHidden="0" w:uiPriority="69" w:unhideWhenUsed="0"/>
+    <w:lsdException w:name="Dark List Accent 6" w:semiHidden="0" w:uiPriority="70" w:unhideWhenUsed="0"/>
+    <w:lsdException w:name="Colorful Shading Accent 6" w:semiHidden="0" w:uiPriority="71" w:unhideWhenUsed="0"/>
+    <w:lsdException w:name="Colorful List Accent 6" w:semiHidden="0" w:uiPriority="72" w:unhideWhenUsed="0"/>
+    <w:lsdException w:name="Colorful Grid Accent 6" w:semiHidden="0" w:uiPriority="73" w:unhideWhenUsed="0"/>
+    <w:lsdException w:name="Subtle Emphasis" w:semiHidden="0" w:uiPriority="19" w:unhideWhenUsed="0" w:qFormat="1"/>
+    <w:lsdException w:name="Intense Emphasis" w:semiHidden="0" w:uiPriority="21" w:unhideWhenUsed="0" w:qFormat="1"/>
+    <w:lsdException w:name="Subtle Reference" w:semiHidden="0" w:uiPriority="31" w:unhideWhenUsed="0" w:qFormat="1"/>
+    <w:lsdException w:name="Intense Reference" w:semiHidden="0" w:uiPriority="32" w:unhideWhenUsed="0" w:qFormat="1"/>
+    <w:lsdException w:name="Book Title" w:semiHidden="0" w:uiPriority="33" w:unhideWhenUsed="0" w:qFormat="1"/>
+    <w:lsdException w:name="Bibliography" w:uiPriority="37"/>
+    <w:lsdException w:name="TOC Heading" w:uiPriority="39" w:qFormat="1"/>
   </w:latentStyles>
   <w:style w:type="paragraph" w:default="1" w:styleId="Normal">
     <w:name w:val="Normal"/>
@@ -7017,7 +8224,7 @@
 </file>
 
 <file path=customXml/itemProps1.xml><?xml version="1.0" encoding="utf-8"?>
-<ds:datastoreItem xmlns:ds="http://schemas.openxmlformats.org/officeDocument/2006/customXml" ds:itemID="{D3D55D6B-3234-4248-8B7A-99EB7323361B}">
+<ds:datastoreItem xmlns:ds="http://schemas.openxmlformats.org/officeDocument/2006/customXml" ds:itemID="{12556EF1-3600-4378-938D-A10497868F1A}">
   <ds:schemaRefs>
     <ds:schemaRef ds:uri="http://schemas.openxmlformats.org/officeDocument/2006/bibliography"/>
   </ds:schemaRefs>

</xml_diff>